<commit_message>
new: added array and accessed the first element.
</commit_message>
<xml_diff>
--- a/aluraphpavancadochap1.docx
+++ b/aluraphpavancadochap1.docx
@@ -184,6 +184,7 @@
           <w:rFonts w:ascii="Times New Roman" w:eastAsia="Times New Roman" w:hAnsi="Times New Roman" w:cs="Times New Roman"/>
           <w:sz w:val="24"/>
           <w:szCs w:val="24"/>
+          <w:lang w:val="pt-BR"/>
         </w:rPr>
       </w:pPr>
       <w:r>
@@ -215,99 +216,26 @@
         </w:rPr>
         <w:t xml:space="preserve">. </w:t>
       </w:r>
-      <w:proofErr w:type="spellStart"/>
-      <w:r>
-        <w:rPr>
-          <w:rFonts w:ascii="Times New Roman" w:eastAsia="Times New Roman" w:hAnsi="Times New Roman" w:cs="Times New Roman"/>
-          <w:sz w:val="24"/>
-          <w:szCs w:val="24"/>
-        </w:rPr>
-        <w:t>Bons</w:t>
-      </w:r>
-      <w:proofErr w:type="spellEnd"/>
-      <w:r>
-        <w:rPr>
-          <w:rFonts w:ascii="Times New Roman" w:eastAsia="Times New Roman" w:hAnsi="Times New Roman" w:cs="Times New Roman"/>
-          <w:sz w:val="24"/>
-          <w:szCs w:val="24"/>
-        </w:rPr>
-        <w:t xml:space="preserve"> </w:t>
-      </w:r>
-      <w:proofErr w:type="spellStart"/>
-      <w:r>
-        <w:rPr>
-          <w:rFonts w:ascii="Times New Roman" w:eastAsia="Times New Roman" w:hAnsi="Times New Roman" w:cs="Times New Roman"/>
-          <w:sz w:val="24"/>
-          <w:szCs w:val="24"/>
-        </w:rPr>
-        <w:t>estudos</w:t>
-      </w:r>
-      <w:proofErr w:type="spellEnd"/>
-      <w:r>
-        <w:rPr>
-          <w:rFonts w:ascii="Times New Roman" w:eastAsia="Times New Roman" w:hAnsi="Times New Roman" w:cs="Times New Roman"/>
-          <w:sz w:val="24"/>
-          <w:szCs w:val="24"/>
-        </w:rPr>
-        <w:t xml:space="preserve"> e </w:t>
-      </w:r>
-      <w:proofErr w:type="spellStart"/>
-      <w:r>
-        <w:rPr>
-          <w:rFonts w:ascii="Times New Roman" w:eastAsia="Times New Roman" w:hAnsi="Times New Roman" w:cs="Times New Roman"/>
-          <w:sz w:val="24"/>
-          <w:szCs w:val="24"/>
-        </w:rPr>
-        <w:t>até</w:t>
-      </w:r>
-      <w:proofErr w:type="spellEnd"/>
-      <w:r>
-        <w:rPr>
-          <w:rFonts w:ascii="Times New Roman" w:eastAsia="Times New Roman" w:hAnsi="Times New Roman" w:cs="Times New Roman"/>
-          <w:sz w:val="24"/>
-          <w:szCs w:val="24"/>
-        </w:rPr>
-        <w:t xml:space="preserve"> o </w:t>
-      </w:r>
-      <w:proofErr w:type="spellStart"/>
-      <w:r>
-        <w:rPr>
-          <w:rFonts w:ascii="Times New Roman" w:eastAsia="Times New Roman" w:hAnsi="Times New Roman" w:cs="Times New Roman"/>
-          <w:sz w:val="24"/>
-          <w:szCs w:val="24"/>
-        </w:rPr>
-        <w:t>próximo</w:t>
-      </w:r>
-      <w:proofErr w:type="spellEnd"/>
-      <w:r>
-        <w:rPr>
-          <w:rFonts w:ascii="Times New Roman" w:eastAsia="Times New Roman" w:hAnsi="Times New Roman" w:cs="Times New Roman"/>
-          <w:sz w:val="24"/>
-          <w:szCs w:val="24"/>
-        </w:rPr>
-        <w:t xml:space="preserve"> </w:t>
-      </w:r>
-      <w:proofErr w:type="spellStart"/>
-      <w:r>
-        <w:rPr>
-          <w:rFonts w:ascii="Times New Roman" w:eastAsia="Times New Roman" w:hAnsi="Times New Roman" w:cs="Times New Roman"/>
-          <w:sz w:val="24"/>
-          <w:szCs w:val="24"/>
-        </w:rPr>
-        <w:t>vídeo</w:t>
-      </w:r>
-      <w:proofErr w:type="spellEnd"/>
-      <w:r>
-        <w:rPr>
-          <w:rFonts w:ascii="Times New Roman" w:eastAsia="Times New Roman" w:hAnsi="Times New Roman" w:cs="Times New Roman"/>
-          <w:sz w:val="24"/>
-          <w:szCs w:val="24"/>
-        </w:rPr>
-        <w:t>!</w:t>
-      </w:r>
-    </w:p>
-    <w:p>
-      <w:r>
+      <w:r>
+        <w:rPr>
+          <w:rFonts w:ascii="Times New Roman" w:eastAsia="Times New Roman" w:hAnsi="Times New Roman" w:cs="Times New Roman"/>
+          <w:sz w:val="24"/>
+          <w:szCs w:val="24"/>
+          <w:lang w:val="pt-BR"/>
+        </w:rPr>
+        <w:t>Bons estudos e até o próximo vídeo!</w:t>
+      </w:r>
+    </w:p>
+    <w:p>
+      <w:pPr>
+        <w:rPr>
+          <w:lang w:val="pt-BR"/>
+        </w:rPr>
+      </w:pPr>
+      <w:r>
+        <w:rPr>
+          <w:lang w:val="pt-BR"/>
+        </w:rPr>
         <w:br w:type="page"/>
       </w:r>
     </w:p>
@@ -544,6 +472,9 @@
     <w:p>
       <w:pPr>
         <w:pStyle w:val="NormalWeb"/>
+        <w:rPr>
+          <w:lang w:val="pt-BR"/>
+        </w:rPr>
       </w:pPr>
       <w:r>
         <w:rPr>
@@ -551,53 +482,3270 @@
         </w:rPr>
         <w:t xml:space="preserve">Nos exercícios de repetição, exibidos uma listagem de números para a lista de chamada de uma turma. Já quando aprendemos sobre variáveis, trabalhamos com idades. E se quiséssemos, agora, armazenar outros dados dos alunos dessa turma em uma variável - por exemplo, a idade? É possível armazenar mais de um dado em uma variável? </w:t>
       </w:r>
-      <w:proofErr w:type="spellStart"/>
-      <w:r>
-        <w:t>Conversaremos</w:t>
-      </w:r>
-      <w:proofErr w:type="spellEnd"/>
-      <w:r>
-        <w:t xml:space="preserve"> </w:t>
-      </w:r>
-      <w:proofErr w:type="spellStart"/>
-      <w:r>
-        <w:t>sobre</w:t>
-      </w:r>
-      <w:proofErr w:type="spellEnd"/>
-      <w:r>
-        <w:t xml:space="preserve"> </w:t>
-      </w:r>
-      <w:proofErr w:type="spellStart"/>
-      <w:r>
-        <w:t>isso</w:t>
-      </w:r>
-      <w:proofErr w:type="spellEnd"/>
-      <w:r>
-        <w:t xml:space="preserve"> no </w:t>
-      </w:r>
-      <w:proofErr w:type="spellStart"/>
-      <w:r>
-        <w:t>próximo</w:t>
-      </w:r>
-      <w:proofErr w:type="spellEnd"/>
-      <w:r>
-        <w:t xml:space="preserve"> </w:t>
-      </w:r>
-      <w:proofErr w:type="spellStart"/>
-      <w:r>
-        <w:t>vídeo</w:t>
-      </w:r>
-      <w:proofErr w:type="spellEnd"/>
-      <w:r>
-        <w:t>!</w:t>
-      </w:r>
-    </w:p>
-    <w:p>
-      <w:r>
+      <w:r>
+        <w:rPr>
+          <w:lang w:val="pt-BR"/>
+        </w:rPr>
+        <w:t>Conversaremos sobre isso no próximo vídeo!</w:t>
+      </w:r>
+    </w:p>
+    <w:p>
+      <w:pPr>
+        <w:rPr>
+          <w:lang w:val="pt-BR"/>
+        </w:rPr>
+      </w:pPr>
+      <w:r>
+        <w:rPr>
+          <w:lang w:val="pt-BR"/>
+        </w:rPr>
         <w:br w:type="page"/>
       </w:r>
     </w:p>
     <w:p>
+      <w:pPr>
+        <w:pStyle w:val="Heading1"/>
+        <w:numPr>
+          <w:ilvl w:val="0"/>
+          <w:numId w:val="0"/>
+        </w:numPr>
+        <w:ind w:left="720"/>
+        <w:rPr>
+          <w:lang w:val="pt-BR"/>
+        </w:rPr>
+      </w:pPr>
+      <w:r>
+        <w:rPr>
+          <w:sz w:val="36"/>
+          <w:szCs w:val="36"/>
+          <w:lang w:val="pt-BR"/>
+        </w:rPr>
+        <w:lastRenderedPageBreak/>
+        <w:t>03</w:t>
+      </w:r>
+      <w:r>
+        <w:rPr>
+          <w:lang w:val="pt-BR"/>
+        </w:rPr>
+        <w:t xml:space="preserve"> </w:t>
+      </w:r>
+      <w:r>
+        <w:rPr>
+          <w:rStyle w:val="task-body-header-title-text"/>
+          <w:lang w:val="pt-BR"/>
+        </w:rPr>
+        <w:t>Lista de dados</w:t>
+      </w:r>
+    </w:p>
+    <w:p>
+      <w:pPr>
+        <w:pStyle w:val="Heading2"/>
+        <w:rPr>
+          <w:lang w:val="pt-BR"/>
+        </w:rPr>
+      </w:pPr>
+      <w:r>
+        <w:rPr>
+          <w:lang w:val="pt-BR"/>
+        </w:rPr>
+        <w:t>Transcrição</w:t>
+      </w:r>
+    </w:p>
+    <w:p>
+      <w:pPr>
+        <w:pStyle w:val="NormalWeb"/>
+        <w:rPr>
+          <w:lang w:val="pt-BR"/>
+        </w:rPr>
+      </w:pPr>
+      <w:r>
+        <w:rPr>
+          <w:lang w:val="pt-BR"/>
+        </w:rPr>
+        <w:t xml:space="preserve">Terminamos o vídeo anterior comentando sobre a possibilidade de trabalharmos com vários dados em uma mesma variável. Por exemplo, se quisermos armazenar as idades de uma turma inteira em uma </w:t>
+      </w:r>
+      <w:proofErr w:type="spellStart"/>
+      <w:r>
+        <w:rPr>
+          <w:lang w:val="pt-BR"/>
+        </w:rPr>
+        <w:t>úncia</w:t>
+      </w:r>
+      <w:proofErr w:type="spellEnd"/>
+      <w:r>
+        <w:rPr>
+          <w:lang w:val="pt-BR"/>
+        </w:rPr>
+        <w:t xml:space="preserve"> variável.</w:t>
+      </w:r>
+    </w:p>
+    <w:p>
+      <w:pPr>
+        <w:pStyle w:val="NormalWeb"/>
+        <w:rPr>
+          <w:lang w:val="pt-BR"/>
+        </w:rPr>
+      </w:pPr>
+      <w:r>
+        <w:rPr>
+          <w:lang w:val="pt-BR"/>
+        </w:rPr>
+        <w:t>Para explorarmos esse assunto, abriremos no nosso projeto uma nova pasta "</w:t>
+      </w:r>
+      <w:proofErr w:type="spellStart"/>
+      <w:r>
+        <w:rPr>
+          <w:lang w:val="pt-BR"/>
+        </w:rPr>
+        <w:t>avancando</w:t>
+      </w:r>
+      <w:proofErr w:type="spellEnd"/>
+      <w:r>
+        <w:rPr>
+          <w:lang w:val="pt-BR"/>
+        </w:rPr>
+        <w:t xml:space="preserve">", na qual armazenaremos os novos arquivos - dentre eles o </w:t>
+      </w:r>
+      <w:proofErr w:type="spellStart"/>
+      <w:r>
+        <w:rPr>
+          <w:rStyle w:val="HTMLCode"/>
+          <w:lang w:val="pt-BR"/>
+        </w:rPr>
+        <w:t>listas.php</w:t>
+      </w:r>
+      <w:proofErr w:type="spellEnd"/>
+      <w:r>
+        <w:rPr>
+          <w:lang w:val="pt-BR"/>
+        </w:rPr>
+        <w:t>, que criaremos agora. Aqui, poderíamos ter diversas variáveis diferentes representando idades:</w:t>
+      </w:r>
+    </w:p>
+    <w:p>
+      <w:pPr>
+        <w:pStyle w:val="HTMLPreformatted"/>
+        <w:rPr>
+          <w:rStyle w:val="pln"/>
+          <w:lang w:val="pt-BR"/>
+        </w:rPr>
+      </w:pPr>
+      <w:r>
+        <w:rPr>
+          <w:rStyle w:val="pun"/>
+          <w:lang w:val="pt-BR"/>
+        </w:rPr>
+        <w:t>&lt;?</w:t>
+      </w:r>
+      <w:proofErr w:type="spellStart"/>
+      <w:r>
+        <w:rPr>
+          <w:rStyle w:val="pln"/>
+          <w:lang w:val="pt-BR"/>
+        </w:rPr>
+        <w:t>php</w:t>
+      </w:r>
+      <w:proofErr w:type="spellEnd"/>
+    </w:p>
+    <w:p>
+      <w:pPr>
+        <w:pStyle w:val="HTMLPreformatted"/>
+        <w:rPr>
+          <w:rStyle w:val="pln"/>
+          <w:lang w:val="pt-BR"/>
+        </w:rPr>
+      </w:pPr>
+    </w:p>
+    <w:p>
+      <w:pPr>
+        <w:pStyle w:val="HTMLPreformatted"/>
+        <w:rPr>
+          <w:rStyle w:val="pln"/>
+          <w:lang w:val="pt-BR"/>
+        </w:rPr>
+      </w:pPr>
+    </w:p>
+    <w:p>
+      <w:pPr>
+        <w:pStyle w:val="HTMLPreformatted"/>
+        <w:rPr>
+          <w:rStyle w:val="pln"/>
+          <w:lang w:val="pt-BR"/>
+        </w:rPr>
+      </w:pPr>
+      <w:r>
+        <w:rPr>
+          <w:rStyle w:val="pln"/>
+          <w:lang w:val="pt-BR"/>
+        </w:rPr>
+        <w:t xml:space="preserve">$idade1 </w:t>
+      </w:r>
+      <w:r>
+        <w:rPr>
+          <w:rStyle w:val="pun"/>
+          <w:lang w:val="pt-BR"/>
+        </w:rPr>
+        <w:t>=</w:t>
+      </w:r>
+      <w:r>
+        <w:rPr>
+          <w:rStyle w:val="pln"/>
+          <w:lang w:val="pt-BR"/>
+        </w:rPr>
+        <w:t xml:space="preserve"> </w:t>
+      </w:r>
+      <w:r>
+        <w:rPr>
+          <w:rStyle w:val="lit"/>
+          <w:lang w:val="pt-BR"/>
+        </w:rPr>
+        <w:t>21</w:t>
+      </w:r>
+      <w:r>
+        <w:rPr>
+          <w:rStyle w:val="pun"/>
+          <w:lang w:val="pt-BR"/>
+        </w:rPr>
+        <w:t>;</w:t>
+      </w:r>
+    </w:p>
+    <w:p>
+      <w:pPr>
+        <w:pStyle w:val="HTMLPreformatted"/>
+        <w:rPr>
+          <w:rStyle w:val="pln"/>
+          <w:lang w:val="pt-BR"/>
+        </w:rPr>
+      </w:pPr>
+      <w:r>
+        <w:rPr>
+          <w:rStyle w:val="pln"/>
+          <w:lang w:val="pt-BR"/>
+        </w:rPr>
+        <w:t xml:space="preserve">$idade2 </w:t>
+      </w:r>
+      <w:r>
+        <w:rPr>
+          <w:rStyle w:val="pun"/>
+          <w:lang w:val="pt-BR"/>
+        </w:rPr>
+        <w:t>=</w:t>
+      </w:r>
+      <w:r>
+        <w:rPr>
+          <w:rStyle w:val="pln"/>
+          <w:lang w:val="pt-BR"/>
+        </w:rPr>
+        <w:t xml:space="preserve"> </w:t>
+      </w:r>
+      <w:r>
+        <w:rPr>
+          <w:rStyle w:val="lit"/>
+          <w:lang w:val="pt-BR"/>
+        </w:rPr>
+        <w:t>23</w:t>
+      </w:r>
+      <w:r>
+        <w:rPr>
+          <w:rStyle w:val="pun"/>
+          <w:lang w:val="pt-BR"/>
+        </w:rPr>
+        <w:t>;</w:t>
+      </w:r>
+    </w:p>
+    <w:p>
+      <w:pPr>
+        <w:pStyle w:val="HTMLPreformatted"/>
+        <w:rPr>
+          <w:rStyle w:val="pln"/>
+          <w:lang w:val="pt-BR"/>
+        </w:rPr>
+      </w:pPr>
+      <w:r>
+        <w:rPr>
+          <w:rStyle w:val="pln"/>
+          <w:lang w:val="pt-BR"/>
+        </w:rPr>
+        <w:t xml:space="preserve">$idade3 </w:t>
+      </w:r>
+      <w:r>
+        <w:rPr>
+          <w:rStyle w:val="pun"/>
+          <w:lang w:val="pt-BR"/>
+        </w:rPr>
+        <w:t>=</w:t>
+      </w:r>
+      <w:r>
+        <w:rPr>
+          <w:rStyle w:val="pln"/>
+          <w:lang w:val="pt-BR"/>
+        </w:rPr>
+        <w:t xml:space="preserve"> </w:t>
+      </w:r>
+      <w:r>
+        <w:rPr>
+          <w:rStyle w:val="lit"/>
+          <w:lang w:val="pt-BR"/>
+        </w:rPr>
+        <w:t>19</w:t>
+      </w:r>
+      <w:r>
+        <w:rPr>
+          <w:rStyle w:val="pun"/>
+          <w:lang w:val="pt-BR"/>
+        </w:rPr>
+        <w:t>;</w:t>
+      </w:r>
+    </w:p>
+    <w:p>
+      <w:pPr>
+        <w:pStyle w:val="HTMLPreformatted"/>
+        <w:rPr>
+          <w:rStyle w:val="pln"/>
+          <w:lang w:val="pt-BR"/>
+        </w:rPr>
+      </w:pPr>
+      <w:r>
+        <w:rPr>
+          <w:rStyle w:val="pln"/>
+          <w:lang w:val="pt-BR"/>
+        </w:rPr>
+        <w:t xml:space="preserve">$idade4 </w:t>
+      </w:r>
+      <w:r>
+        <w:rPr>
+          <w:rStyle w:val="pun"/>
+          <w:lang w:val="pt-BR"/>
+        </w:rPr>
+        <w:t>=</w:t>
+      </w:r>
+      <w:r>
+        <w:rPr>
+          <w:rStyle w:val="pln"/>
+          <w:lang w:val="pt-BR"/>
+        </w:rPr>
+        <w:t xml:space="preserve"> </w:t>
+      </w:r>
+      <w:r>
+        <w:rPr>
+          <w:rStyle w:val="lit"/>
+          <w:lang w:val="pt-BR"/>
+        </w:rPr>
+        <w:t>21</w:t>
+      </w:r>
+      <w:r>
+        <w:rPr>
+          <w:rStyle w:val="pun"/>
+          <w:lang w:val="pt-BR"/>
+        </w:rPr>
+        <w:t>;</w:t>
+      </w:r>
+    </w:p>
+    <w:p>
+      <w:pPr>
+        <w:pStyle w:val="HTMLPreformatted"/>
+        <w:rPr>
+          <w:rStyle w:val="pln"/>
+          <w:lang w:val="pt-BR"/>
+        </w:rPr>
+      </w:pPr>
+      <w:r>
+        <w:rPr>
+          <w:rStyle w:val="pln"/>
+          <w:lang w:val="pt-BR"/>
+        </w:rPr>
+        <w:t xml:space="preserve">$idade5 </w:t>
+      </w:r>
+      <w:r>
+        <w:rPr>
+          <w:rStyle w:val="pun"/>
+          <w:lang w:val="pt-BR"/>
+        </w:rPr>
+        <w:t>=</w:t>
+      </w:r>
+      <w:r>
+        <w:rPr>
+          <w:rStyle w:val="pln"/>
+          <w:lang w:val="pt-BR"/>
+        </w:rPr>
+        <w:t xml:space="preserve"> </w:t>
+      </w:r>
+      <w:r>
+        <w:rPr>
+          <w:rStyle w:val="lit"/>
+          <w:lang w:val="pt-BR"/>
+        </w:rPr>
+        <w:t>30</w:t>
+      </w:r>
+      <w:r>
+        <w:rPr>
+          <w:rStyle w:val="pun"/>
+          <w:lang w:val="pt-BR"/>
+        </w:rPr>
+        <w:t>;</w:t>
+      </w:r>
+    </w:p>
+    <w:p>
+      <w:pPr>
+        <w:pStyle w:val="HTMLPreformatted"/>
+        <w:rPr>
+          <w:lang w:val="pt-BR"/>
+        </w:rPr>
+      </w:pPr>
+      <w:r>
+        <w:rPr>
+          <w:rStyle w:val="pln"/>
+          <w:lang w:val="pt-BR"/>
+        </w:rPr>
+        <w:t xml:space="preserve">$idade6 </w:t>
+      </w:r>
+      <w:r>
+        <w:rPr>
+          <w:rStyle w:val="pun"/>
+          <w:lang w:val="pt-BR"/>
+        </w:rPr>
+        <w:t>=</w:t>
+      </w:r>
+      <w:r>
+        <w:rPr>
+          <w:rStyle w:val="pln"/>
+          <w:lang w:val="pt-BR"/>
+        </w:rPr>
+        <w:t xml:space="preserve"> </w:t>
+      </w:r>
+      <w:r>
+        <w:rPr>
+          <w:rStyle w:val="lit"/>
+          <w:lang w:val="pt-BR"/>
+        </w:rPr>
+        <w:t>25</w:t>
+      </w:r>
+      <w:r>
+        <w:rPr>
+          <w:rStyle w:val="pun"/>
+          <w:lang w:val="pt-BR"/>
+        </w:rPr>
+        <w:t>;</w:t>
+      </w:r>
+    </w:p>
+    <w:p>
+      <w:pPr>
+        <w:pStyle w:val="NormalWeb"/>
+        <w:rPr>
+          <w:lang w:val="pt-BR"/>
+        </w:rPr>
+      </w:pPr>
+      <w:r>
+        <w:rPr>
+          <w:lang w:val="pt-BR"/>
+        </w:rPr>
+        <w:t xml:space="preserve">Dessa forma é possível armazenar todos os valores que precisamos. Entretanto, como saberemos quantas variáveis contendo valores de idades nós temos? Além disso, se quisermos </w:t>
+      </w:r>
+      <w:proofErr w:type="spellStart"/>
+      <w:r>
+        <w:rPr>
+          <w:lang w:val="pt-BR"/>
+        </w:rPr>
+        <w:t>exibí-las</w:t>
+      </w:r>
+      <w:proofErr w:type="spellEnd"/>
+      <w:r>
+        <w:rPr>
+          <w:lang w:val="pt-BR"/>
+        </w:rPr>
+        <w:t>, não será trivial passarmos por todas essas variáveis - quantos mais idades, mais linhas, mais espaço de memória, mais nomes diferentes de variáveis (o que pode acarretar em erros), etc.</w:t>
+      </w:r>
+    </w:p>
+    <w:p>
+      <w:pPr>
+        <w:pStyle w:val="NormalWeb"/>
+        <w:rPr>
+          <w:lang w:val="pt-BR"/>
+        </w:rPr>
+      </w:pPr>
+      <w:r>
+        <w:rPr>
+          <w:lang w:val="pt-BR"/>
+        </w:rPr>
+        <w:t xml:space="preserve">Seria mais interessante termos uma variável </w:t>
+      </w:r>
+      <w:r>
+        <w:rPr>
+          <w:rStyle w:val="HTMLCode"/>
+          <w:lang w:val="pt-BR"/>
+        </w:rPr>
+        <w:t>$idades</w:t>
+      </w:r>
+      <w:r>
+        <w:rPr>
+          <w:lang w:val="pt-BR"/>
+        </w:rPr>
+        <w:t xml:space="preserve"> (ou </w:t>
+      </w:r>
+      <w:r>
+        <w:rPr>
+          <w:rStyle w:val="HTMLCode"/>
+          <w:lang w:val="pt-BR"/>
+        </w:rPr>
+        <w:t>$</w:t>
+      </w:r>
+      <w:proofErr w:type="spellStart"/>
+      <w:r>
+        <w:rPr>
+          <w:rStyle w:val="HTMLCode"/>
+          <w:lang w:val="pt-BR"/>
+        </w:rPr>
+        <w:t>idadeList</w:t>
+      </w:r>
+      <w:proofErr w:type="spellEnd"/>
+      <w:r>
+        <w:rPr>
+          <w:lang w:val="pt-BR"/>
+        </w:rPr>
+        <w:t>) na qual pudéssemos passar uma lista de valores:</w:t>
+      </w:r>
+    </w:p>
+    <w:p>
+      <w:pPr>
+        <w:pStyle w:val="HTMLPreformatted"/>
+        <w:rPr>
+          <w:rStyle w:val="pln"/>
+          <w:lang w:val="pt-BR"/>
+        </w:rPr>
+      </w:pPr>
+      <w:r>
+        <w:rPr>
+          <w:rStyle w:val="pun"/>
+          <w:lang w:val="pt-BR"/>
+        </w:rPr>
+        <w:t>&lt;?</w:t>
+      </w:r>
+      <w:proofErr w:type="spellStart"/>
+      <w:r>
+        <w:rPr>
+          <w:rStyle w:val="pln"/>
+          <w:lang w:val="pt-BR"/>
+        </w:rPr>
+        <w:t>php</w:t>
+      </w:r>
+      <w:proofErr w:type="spellEnd"/>
+    </w:p>
+    <w:p>
+      <w:pPr>
+        <w:pStyle w:val="HTMLPreformatted"/>
+        <w:rPr>
+          <w:rStyle w:val="pln"/>
+          <w:lang w:val="pt-BR"/>
+        </w:rPr>
+      </w:pPr>
+    </w:p>
+    <w:p>
+      <w:pPr>
+        <w:pStyle w:val="HTMLPreformatted"/>
+        <w:rPr>
+          <w:rStyle w:val="pln"/>
+          <w:lang w:val="pt-BR"/>
+        </w:rPr>
+      </w:pPr>
+    </w:p>
+    <w:p>
+      <w:pPr>
+        <w:pStyle w:val="HTMLPreformatted"/>
+        <w:rPr>
+          <w:lang w:val="pt-BR"/>
+        </w:rPr>
+      </w:pPr>
+      <w:r>
+        <w:rPr>
+          <w:rStyle w:val="pln"/>
+          <w:lang w:val="pt-BR"/>
+        </w:rPr>
+        <w:t>$</w:t>
+      </w:r>
+      <w:proofErr w:type="spellStart"/>
+      <w:r>
+        <w:rPr>
+          <w:rStyle w:val="pln"/>
+          <w:lang w:val="pt-BR"/>
+        </w:rPr>
+        <w:t>idadeList</w:t>
+      </w:r>
+      <w:proofErr w:type="spellEnd"/>
+      <w:r>
+        <w:rPr>
+          <w:rStyle w:val="pln"/>
+          <w:lang w:val="pt-BR"/>
+        </w:rPr>
+        <w:t xml:space="preserve"> </w:t>
+      </w:r>
+      <w:r>
+        <w:rPr>
+          <w:rStyle w:val="pun"/>
+          <w:lang w:val="pt-BR"/>
+        </w:rPr>
+        <w:t>=</w:t>
+      </w:r>
+      <w:r>
+        <w:rPr>
+          <w:rStyle w:val="pln"/>
+          <w:lang w:val="pt-BR"/>
+        </w:rPr>
+        <w:t xml:space="preserve"> </w:t>
+      </w:r>
+      <w:r>
+        <w:rPr>
+          <w:rStyle w:val="lit"/>
+          <w:lang w:val="pt-BR"/>
+        </w:rPr>
+        <w:t>21</w:t>
+      </w:r>
+      <w:r>
+        <w:rPr>
+          <w:rStyle w:val="pun"/>
+          <w:lang w:val="pt-BR"/>
+        </w:rPr>
+        <w:t>,</w:t>
+      </w:r>
+      <w:r>
+        <w:rPr>
+          <w:rStyle w:val="pln"/>
+          <w:lang w:val="pt-BR"/>
+        </w:rPr>
+        <w:t xml:space="preserve"> </w:t>
+      </w:r>
+      <w:r>
+        <w:rPr>
+          <w:rStyle w:val="lit"/>
+          <w:lang w:val="pt-BR"/>
+        </w:rPr>
+        <w:t>23</w:t>
+      </w:r>
+      <w:r>
+        <w:rPr>
+          <w:rStyle w:val="pun"/>
+          <w:lang w:val="pt-BR"/>
+        </w:rPr>
+        <w:t>,</w:t>
+      </w:r>
+      <w:r>
+        <w:rPr>
+          <w:rStyle w:val="pln"/>
+          <w:lang w:val="pt-BR"/>
+        </w:rPr>
+        <w:t xml:space="preserve"> </w:t>
+      </w:r>
+      <w:r>
+        <w:rPr>
+          <w:rStyle w:val="lit"/>
+          <w:lang w:val="pt-BR"/>
+        </w:rPr>
+        <w:t>19</w:t>
+      </w:r>
+      <w:r>
+        <w:rPr>
+          <w:rStyle w:val="pun"/>
+          <w:lang w:val="pt-BR"/>
+        </w:rPr>
+        <w:t>,</w:t>
+      </w:r>
+      <w:r>
+        <w:rPr>
+          <w:rStyle w:val="pln"/>
+          <w:lang w:val="pt-BR"/>
+        </w:rPr>
+        <w:t xml:space="preserve"> </w:t>
+      </w:r>
+      <w:r>
+        <w:rPr>
+          <w:rStyle w:val="lit"/>
+          <w:lang w:val="pt-BR"/>
+        </w:rPr>
+        <w:t>25</w:t>
+      </w:r>
+      <w:r>
+        <w:rPr>
+          <w:rStyle w:val="pun"/>
+          <w:lang w:val="pt-BR"/>
+        </w:rPr>
+        <w:t>,</w:t>
+      </w:r>
+      <w:r>
+        <w:rPr>
+          <w:rStyle w:val="pln"/>
+          <w:lang w:val="pt-BR"/>
+        </w:rPr>
+        <w:t xml:space="preserve"> </w:t>
+      </w:r>
+      <w:r>
+        <w:rPr>
+          <w:rStyle w:val="lit"/>
+          <w:lang w:val="pt-BR"/>
+        </w:rPr>
+        <w:t>30</w:t>
+      </w:r>
+      <w:r>
+        <w:rPr>
+          <w:rStyle w:val="pun"/>
+          <w:lang w:val="pt-BR"/>
+        </w:rPr>
+        <w:t>,</w:t>
+      </w:r>
+      <w:r>
+        <w:rPr>
+          <w:rStyle w:val="pln"/>
+          <w:lang w:val="pt-BR"/>
+        </w:rPr>
+        <w:t xml:space="preserve"> </w:t>
+      </w:r>
+      <w:r>
+        <w:rPr>
+          <w:rStyle w:val="lit"/>
+          <w:lang w:val="pt-BR"/>
+        </w:rPr>
+        <w:t>41</w:t>
+      </w:r>
+      <w:r>
+        <w:rPr>
+          <w:rStyle w:val="pun"/>
+          <w:lang w:val="pt-BR"/>
+        </w:rPr>
+        <w:t>,</w:t>
+      </w:r>
+      <w:r>
+        <w:rPr>
+          <w:rStyle w:val="pln"/>
+          <w:lang w:val="pt-BR"/>
+        </w:rPr>
+        <w:t xml:space="preserve"> </w:t>
+      </w:r>
+      <w:r>
+        <w:rPr>
+          <w:rStyle w:val="lit"/>
+          <w:lang w:val="pt-BR"/>
+        </w:rPr>
+        <w:t>18</w:t>
+      </w:r>
+      <w:r>
+        <w:rPr>
+          <w:rStyle w:val="pun"/>
+          <w:lang w:val="pt-BR"/>
+        </w:rPr>
+        <w:t>;</w:t>
+      </w:r>
+    </w:p>
+    <w:p>
+      <w:pPr>
+        <w:pStyle w:val="NormalWeb"/>
+        <w:rPr>
+          <w:lang w:val="pt-BR"/>
+        </w:rPr>
+      </w:pPr>
+      <w:r>
+        <w:rPr>
+          <w:lang w:val="pt-BR"/>
+        </w:rPr>
+        <w:t xml:space="preserve">Em programação, um conjunto de dados dessa forma, exposto como uma lista, é chamado de </w:t>
+      </w:r>
+      <w:proofErr w:type="spellStart"/>
+      <w:r>
+        <w:rPr>
+          <w:rStyle w:val="Strong"/>
+          <w:lang w:val="pt-BR"/>
+        </w:rPr>
+        <w:t>array</w:t>
+      </w:r>
+      <w:proofErr w:type="spellEnd"/>
+      <w:r>
+        <w:rPr>
+          <w:lang w:val="pt-BR"/>
+        </w:rPr>
+        <w:t xml:space="preserve"> (ou "vetor"). Um </w:t>
+      </w:r>
+      <w:proofErr w:type="spellStart"/>
+      <w:r>
+        <w:rPr>
+          <w:lang w:val="pt-BR"/>
+        </w:rPr>
+        <w:t>array</w:t>
+      </w:r>
+      <w:proofErr w:type="spellEnd"/>
+      <w:r>
+        <w:rPr>
+          <w:lang w:val="pt-BR"/>
+        </w:rPr>
+        <w:t xml:space="preserve"> nada mais é do que uma sequência de informações, normalmente (mas não sempre) do mesmo tipo - por exemplo, uma lista de inteiros. Existem duas formas de informarmos o PHP de que esses valores devem ser lidos como um </w:t>
+      </w:r>
+      <w:proofErr w:type="spellStart"/>
+      <w:r>
+        <w:rPr>
+          <w:lang w:val="pt-BR"/>
+        </w:rPr>
+        <w:t>array</w:t>
+      </w:r>
+      <w:proofErr w:type="spellEnd"/>
+      <w:r>
+        <w:rPr>
+          <w:lang w:val="pt-BR"/>
+        </w:rPr>
+        <w:t xml:space="preserve">. A primeira delas é com </w:t>
+      </w:r>
+      <w:proofErr w:type="spellStart"/>
+      <w:proofErr w:type="gramStart"/>
+      <w:r>
+        <w:rPr>
+          <w:rStyle w:val="HTMLCode"/>
+          <w:lang w:val="pt-BR"/>
+        </w:rPr>
+        <w:t>array</w:t>
+      </w:r>
+      <w:proofErr w:type="spellEnd"/>
+      <w:r>
+        <w:rPr>
+          <w:rStyle w:val="HTMLCode"/>
+          <w:lang w:val="pt-BR"/>
+        </w:rPr>
+        <w:t>(</w:t>
+      </w:r>
+      <w:proofErr w:type="gramEnd"/>
+      <w:r>
+        <w:rPr>
+          <w:rStyle w:val="HTMLCode"/>
+          <w:lang w:val="pt-BR"/>
+        </w:rPr>
+        <w:t>)</w:t>
+      </w:r>
+      <w:r>
+        <w:rPr>
+          <w:lang w:val="pt-BR"/>
+        </w:rPr>
+        <w:t>:</w:t>
+      </w:r>
+    </w:p>
+    <w:p>
+      <w:pPr>
+        <w:pStyle w:val="HTMLPreformatted"/>
+        <w:rPr>
+          <w:rStyle w:val="pln"/>
+          <w:lang w:val="pt-BR"/>
+        </w:rPr>
+      </w:pPr>
+      <w:r>
+        <w:rPr>
+          <w:rStyle w:val="pun"/>
+          <w:lang w:val="pt-BR"/>
+        </w:rPr>
+        <w:t>&lt;?</w:t>
+      </w:r>
+      <w:proofErr w:type="spellStart"/>
+      <w:r>
+        <w:rPr>
+          <w:rStyle w:val="pln"/>
+          <w:lang w:val="pt-BR"/>
+        </w:rPr>
+        <w:t>php</w:t>
+      </w:r>
+      <w:proofErr w:type="spellEnd"/>
+    </w:p>
+    <w:p>
+      <w:pPr>
+        <w:pStyle w:val="HTMLPreformatted"/>
+        <w:rPr>
+          <w:rStyle w:val="pln"/>
+          <w:lang w:val="pt-BR"/>
+        </w:rPr>
+      </w:pPr>
+    </w:p>
+    <w:p>
+      <w:pPr>
+        <w:pStyle w:val="HTMLPreformatted"/>
+        <w:rPr>
+          <w:rStyle w:val="pln"/>
+          <w:lang w:val="pt-BR"/>
+        </w:rPr>
+      </w:pPr>
+    </w:p>
+    <w:p>
+      <w:pPr>
+        <w:pStyle w:val="HTMLPreformatted"/>
+        <w:rPr>
+          <w:lang w:val="pt-BR"/>
+        </w:rPr>
+      </w:pPr>
+      <w:r>
+        <w:rPr>
+          <w:rStyle w:val="pln"/>
+          <w:lang w:val="pt-BR"/>
+        </w:rPr>
+        <w:t>$</w:t>
+      </w:r>
+      <w:proofErr w:type="spellStart"/>
+      <w:r>
+        <w:rPr>
+          <w:rStyle w:val="pln"/>
+          <w:lang w:val="pt-BR"/>
+        </w:rPr>
+        <w:t>idadeList</w:t>
+      </w:r>
+      <w:proofErr w:type="spellEnd"/>
+      <w:r>
+        <w:rPr>
+          <w:rStyle w:val="pln"/>
+          <w:lang w:val="pt-BR"/>
+        </w:rPr>
+        <w:t xml:space="preserve"> </w:t>
+      </w:r>
+      <w:proofErr w:type="gramStart"/>
+      <w:r>
+        <w:rPr>
+          <w:rStyle w:val="pun"/>
+          <w:lang w:val="pt-BR"/>
+        </w:rPr>
+        <w:t>=</w:t>
+      </w:r>
+      <w:r>
+        <w:rPr>
+          <w:rStyle w:val="pln"/>
+          <w:lang w:val="pt-BR"/>
+        </w:rPr>
+        <w:t xml:space="preserve">  </w:t>
+      </w:r>
+      <w:proofErr w:type="spellStart"/>
+      <w:r>
+        <w:rPr>
+          <w:rStyle w:val="pln"/>
+          <w:lang w:val="pt-BR"/>
+        </w:rPr>
+        <w:t>array</w:t>
+      </w:r>
+      <w:proofErr w:type="spellEnd"/>
+      <w:proofErr w:type="gramEnd"/>
+      <w:r>
+        <w:rPr>
+          <w:rStyle w:val="pun"/>
+          <w:lang w:val="pt-BR"/>
+        </w:rPr>
+        <w:t>(</w:t>
+      </w:r>
+      <w:r>
+        <w:rPr>
+          <w:rStyle w:val="lit"/>
+          <w:lang w:val="pt-BR"/>
+        </w:rPr>
+        <w:t>21</w:t>
+      </w:r>
+      <w:r>
+        <w:rPr>
+          <w:rStyle w:val="pun"/>
+          <w:lang w:val="pt-BR"/>
+        </w:rPr>
+        <w:t>,</w:t>
+      </w:r>
+      <w:r>
+        <w:rPr>
+          <w:rStyle w:val="pln"/>
+          <w:lang w:val="pt-BR"/>
+        </w:rPr>
+        <w:t xml:space="preserve"> </w:t>
+      </w:r>
+      <w:r>
+        <w:rPr>
+          <w:rStyle w:val="lit"/>
+          <w:lang w:val="pt-BR"/>
+        </w:rPr>
+        <w:t>23</w:t>
+      </w:r>
+      <w:r>
+        <w:rPr>
+          <w:rStyle w:val="pun"/>
+          <w:lang w:val="pt-BR"/>
+        </w:rPr>
+        <w:t>,</w:t>
+      </w:r>
+      <w:r>
+        <w:rPr>
+          <w:rStyle w:val="pln"/>
+          <w:lang w:val="pt-BR"/>
+        </w:rPr>
+        <w:t xml:space="preserve"> </w:t>
+      </w:r>
+      <w:r>
+        <w:rPr>
+          <w:rStyle w:val="lit"/>
+          <w:lang w:val="pt-BR"/>
+        </w:rPr>
+        <w:t>19</w:t>
+      </w:r>
+      <w:r>
+        <w:rPr>
+          <w:rStyle w:val="pun"/>
+          <w:lang w:val="pt-BR"/>
+        </w:rPr>
+        <w:t>,</w:t>
+      </w:r>
+      <w:r>
+        <w:rPr>
+          <w:rStyle w:val="pln"/>
+          <w:lang w:val="pt-BR"/>
+        </w:rPr>
+        <w:t xml:space="preserve"> </w:t>
+      </w:r>
+      <w:r>
+        <w:rPr>
+          <w:rStyle w:val="lit"/>
+          <w:lang w:val="pt-BR"/>
+        </w:rPr>
+        <w:t>25</w:t>
+      </w:r>
+      <w:r>
+        <w:rPr>
+          <w:rStyle w:val="pun"/>
+          <w:lang w:val="pt-BR"/>
+        </w:rPr>
+        <w:t>,</w:t>
+      </w:r>
+      <w:r>
+        <w:rPr>
+          <w:rStyle w:val="pln"/>
+          <w:lang w:val="pt-BR"/>
+        </w:rPr>
+        <w:t xml:space="preserve"> </w:t>
+      </w:r>
+      <w:r>
+        <w:rPr>
+          <w:rStyle w:val="lit"/>
+          <w:lang w:val="pt-BR"/>
+        </w:rPr>
+        <w:t>30</w:t>
+      </w:r>
+      <w:r>
+        <w:rPr>
+          <w:rStyle w:val="pun"/>
+          <w:lang w:val="pt-BR"/>
+        </w:rPr>
+        <w:t>,</w:t>
+      </w:r>
+      <w:r>
+        <w:rPr>
+          <w:rStyle w:val="pln"/>
+          <w:lang w:val="pt-BR"/>
+        </w:rPr>
+        <w:t xml:space="preserve"> </w:t>
+      </w:r>
+      <w:r>
+        <w:rPr>
+          <w:rStyle w:val="lit"/>
+          <w:lang w:val="pt-BR"/>
+        </w:rPr>
+        <w:t>41</w:t>
+      </w:r>
+      <w:r>
+        <w:rPr>
+          <w:rStyle w:val="pun"/>
+          <w:lang w:val="pt-BR"/>
+        </w:rPr>
+        <w:t>,</w:t>
+      </w:r>
+      <w:r>
+        <w:rPr>
+          <w:rStyle w:val="pln"/>
+          <w:lang w:val="pt-BR"/>
+        </w:rPr>
+        <w:t xml:space="preserve"> </w:t>
+      </w:r>
+      <w:r>
+        <w:rPr>
+          <w:rStyle w:val="lit"/>
+          <w:lang w:val="pt-BR"/>
+        </w:rPr>
+        <w:t>18</w:t>
+      </w:r>
+      <w:r>
+        <w:rPr>
+          <w:rStyle w:val="pun"/>
+          <w:lang w:val="pt-BR"/>
+        </w:rPr>
+        <w:t>);</w:t>
+      </w:r>
+    </w:p>
+    <w:p>
+      <w:pPr>
+        <w:pStyle w:val="NormalWeb"/>
+        <w:rPr>
+          <w:lang w:val="pt-BR"/>
+        </w:rPr>
+      </w:pPr>
+      <w:r>
+        <w:rPr>
+          <w:lang w:val="pt-BR"/>
+        </w:rPr>
+        <w:t xml:space="preserve">Nas versões mais recentes do PHP, não precisamos mais escrever a palavra </w:t>
+      </w:r>
+      <w:proofErr w:type="spellStart"/>
+      <w:r>
+        <w:rPr>
+          <w:rStyle w:val="HTMLCode"/>
+          <w:lang w:val="pt-BR"/>
+        </w:rPr>
+        <w:t>array</w:t>
+      </w:r>
+      <w:proofErr w:type="spellEnd"/>
+      <w:r>
+        <w:rPr>
+          <w:lang w:val="pt-BR"/>
+        </w:rPr>
+        <w:t>, bastando utilizarmos colchetes para rodear o nosso vetor:</w:t>
+      </w:r>
+    </w:p>
+    <w:p>
+      <w:pPr>
+        <w:pStyle w:val="HTMLPreformatted"/>
+        <w:rPr>
+          <w:rStyle w:val="pln"/>
+        </w:rPr>
+      </w:pPr>
+      <w:r>
+        <w:rPr>
+          <w:rStyle w:val="pun"/>
+        </w:rPr>
+        <w:lastRenderedPageBreak/>
+        <w:t>&lt;?</w:t>
+      </w:r>
+      <w:r>
+        <w:rPr>
+          <w:rStyle w:val="pln"/>
+        </w:rPr>
+        <w:t>php</w:t>
+      </w:r>
+    </w:p>
+    <w:p>
+      <w:pPr>
+        <w:pStyle w:val="HTMLPreformatted"/>
+        <w:rPr>
+          <w:rStyle w:val="pln"/>
+        </w:rPr>
+      </w:pPr>
+    </w:p>
+    <w:p>
+      <w:pPr>
+        <w:pStyle w:val="HTMLPreformatted"/>
+        <w:rPr>
+          <w:rStyle w:val="pln"/>
+        </w:rPr>
+      </w:pPr>
+    </w:p>
+    <w:p>
+      <w:pPr>
+        <w:pStyle w:val="HTMLPreformatted"/>
+      </w:pPr>
+      <w:r>
+        <w:rPr>
+          <w:rStyle w:val="pln"/>
+        </w:rPr>
+        <w:t>$</w:t>
+      </w:r>
+      <w:proofErr w:type="spellStart"/>
+      <w:r>
+        <w:rPr>
+          <w:rStyle w:val="pln"/>
+        </w:rPr>
+        <w:t>idadeList</w:t>
+      </w:r>
+      <w:proofErr w:type="spellEnd"/>
+      <w:r>
+        <w:rPr>
+          <w:rStyle w:val="pln"/>
+        </w:rPr>
+        <w:t xml:space="preserve"> </w:t>
+      </w:r>
+      <w:r>
+        <w:rPr>
+          <w:rStyle w:val="pun"/>
+        </w:rPr>
+        <w:t>=</w:t>
+      </w:r>
+      <w:r>
+        <w:rPr>
+          <w:rStyle w:val="pln"/>
+        </w:rPr>
+        <w:t xml:space="preserve"> </w:t>
+      </w:r>
+      <w:r>
+        <w:rPr>
+          <w:rStyle w:val="pun"/>
+        </w:rPr>
+        <w:t>[</w:t>
+      </w:r>
+      <w:r>
+        <w:rPr>
+          <w:rStyle w:val="lit"/>
+        </w:rPr>
+        <w:t>21</w:t>
+      </w:r>
+      <w:r>
+        <w:rPr>
+          <w:rStyle w:val="pun"/>
+        </w:rPr>
+        <w:t>,</w:t>
+      </w:r>
+      <w:r>
+        <w:rPr>
+          <w:rStyle w:val="pln"/>
+        </w:rPr>
+        <w:t xml:space="preserve"> </w:t>
+      </w:r>
+      <w:r>
+        <w:rPr>
+          <w:rStyle w:val="lit"/>
+        </w:rPr>
+        <w:t>23</w:t>
+      </w:r>
+      <w:r>
+        <w:rPr>
+          <w:rStyle w:val="pun"/>
+        </w:rPr>
+        <w:t>,</w:t>
+      </w:r>
+      <w:r>
+        <w:rPr>
+          <w:rStyle w:val="pln"/>
+        </w:rPr>
+        <w:t xml:space="preserve"> </w:t>
+      </w:r>
+      <w:r>
+        <w:rPr>
+          <w:rStyle w:val="lit"/>
+        </w:rPr>
+        <w:t>19</w:t>
+      </w:r>
+      <w:r>
+        <w:rPr>
+          <w:rStyle w:val="pun"/>
+        </w:rPr>
+        <w:t>,</w:t>
+      </w:r>
+      <w:r>
+        <w:rPr>
+          <w:rStyle w:val="pln"/>
+        </w:rPr>
+        <w:t xml:space="preserve"> </w:t>
+      </w:r>
+      <w:r>
+        <w:rPr>
+          <w:rStyle w:val="lit"/>
+        </w:rPr>
+        <w:t>25</w:t>
+      </w:r>
+      <w:r>
+        <w:rPr>
+          <w:rStyle w:val="pun"/>
+        </w:rPr>
+        <w:t>,</w:t>
+      </w:r>
+      <w:r>
+        <w:rPr>
+          <w:rStyle w:val="pln"/>
+        </w:rPr>
+        <w:t xml:space="preserve"> </w:t>
+      </w:r>
+      <w:r>
+        <w:rPr>
+          <w:rStyle w:val="lit"/>
+        </w:rPr>
+        <w:t>30</w:t>
+      </w:r>
+      <w:r>
+        <w:rPr>
+          <w:rStyle w:val="pun"/>
+        </w:rPr>
+        <w:t>,</w:t>
+      </w:r>
+      <w:r>
+        <w:rPr>
+          <w:rStyle w:val="pln"/>
+        </w:rPr>
+        <w:t xml:space="preserve"> </w:t>
+      </w:r>
+      <w:r>
+        <w:rPr>
+          <w:rStyle w:val="lit"/>
+        </w:rPr>
+        <w:t>41</w:t>
+      </w:r>
+      <w:r>
+        <w:rPr>
+          <w:rStyle w:val="pun"/>
+        </w:rPr>
+        <w:t>,</w:t>
+      </w:r>
+      <w:r>
+        <w:rPr>
+          <w:rStyle w:val="pln"/>
+        </w:rPr>
+        <w:t xml:space="preserve"> </w:t>
+      </w:r>
+      <w:r>
+        <w:rPr>
+          <w:rStyle w:val="lit"/>
+        </w:rPr>
+        <w:t>18</w:t>
+      </w:r>
+      <w:r>
+        <w:rPr>
+          <w:rStyle w:val="pun"/>
+        </w:rPr>
+        <w:t>];</w:t>
+      </w:r>
+    </w:p>
+    <w:p>
+      <w:pPr>
+        <w:pStyle w:val="NormalWeb"/>
+        <w:rPr>
+          <w:lang w:val="pt-BR"/>
+        </w:rPr>
+      </w:pPr>
+      <w:r>
+        <w:rPr>
+          <w:lang w:val="pt-BR"/>
+        </w:rPr>
+        <w:t xml:space="preserve">Mas e se quisermos acessar os itens dessa lista? A principal característica de um vetor é que, além de seus valores, ele possui chaves/índices para acessá-los. Por padrão, se não definirmos esses índices, eles começam com o número </w:t>
+      </w:r>
+      <w:r>
+        <w:rPr>
+          <w:rStyle w:val="HTMLCode"/>
+          <w:lang w:val="pt-BR"/>
+        </w:rPr>
+        <w:t>0</w:t>
+      </w:r>
+      <w:r>
+        <w:rPr>
+          <w:lang w:val="pt-BR"/>
+        </w:rPr>
+        <w:t xml:space="preserve">. Por exemplo, se quisermos a </w:t>
+      </w:r>
+      <w:r>
+        <w:rPr>
+          <w:rStyle w:val="HTMLCode"/>
+          <w:lang w:val="pt-BR"/>
+        </w:rPr>
+        <w:t>$</w:t>
+      </w:r>
+      <w:proofErr w:type="spellStart"/>
+      <w:r>
+        <w:rPr>
+          <w:rStyle w:val="HTMLCode"/>
+          <w:lang w:val="pt-BR"/>
+        </w:rPr>
+        <w:t>primeiraIdade</w:t>
+      </w:r>
+      <w:proofErr w:type="spellEnd"/>
+      <w:r>
+        <w:rPr>
+          <w:lang w:val="pt-BR"/>
+        </w:rPr>
+        <w:t>, podemos passar o índice 0 entre colchetes:</w:t>
+      </w:r>
+    </w:p>
+    <w:p>
+      <w:pPr>
+        <w:pStyle w:val="HTMLPreformatted"/>
+        <w:rPr>
+          <w:rStyle w:val="pln"/>
+          <w:lang w:val="pt-BR"/>
+        </w:rPr>
+      </w:pPr>
+      <w:r>
+        <w:rPr>
+          <w:rStyle w:val="pun"/>
+          <w:lang w:val="pt-BR"/>
+        </w:rPr>
+        <w:t>&lt;?</w:t>
+      </w:r>
+      <w:proofErr w:type="spellStart"/>
+      <w:r>
+        <w:rPr>
+          <w:rStyle w:val="pln"/>
+          <w:lang w:val="pt-BR"/>
+        </w:rPr>
+        <w:t>php</w:t>
+      </w:r>
+      <w:proofErr w:type="spellEnd"/>
+    </w:p>
+    <w:p>
+      <w:pPr>
+        <w:pStyle w:val="HTMLPreformatted"/>
+        <w:rPr>
+          <w:rStyle w:val="pln"/>
+          <w:lang w:val="pt-BR"/>
+        </w:rPr>
+      </w:pPr>
+    </w:p>
+    <w:p>
+      <w:pPr>
+        <w:pStyle w:val="HTMLPreformatted"/>
+        <w:rPr>
+          <w:rStyle w:val="pln"/>
+          <w:lang w:val="pt-BR"/>
+        </w:rPr>
+      </w:pPr>
+    </w:p>
+    <w:p>
+      <w:pPr>
+        <w:pStyle w:val="HTMLPreformatted"/>
+        <w:rPr>
+          <w:rStyle w:val="pln"/>
+          <w:lang w:val="pt-BR"/>
+        </w:rPr>
+      </w:pPr>
+      <w:r>
+        <w:rPr>
+          <w:rStyle w:val="pln"/>
+          <w:lang w:val="pt-BR"/>
+        </w:rPr>
+        <w:t>$</w:t>
+      </w:r>
+      <w:proofErr w:type="spellStart"/>
+      <w:r>
+        <w:rPr>
+          <w:rStyle w:val="pln"/>
+          <w:lang w:val="pt-BR"/>
+        </w:rPr>
+        <w:t>idadeList</w:t>
+      </w:r>
+      <w:proofErr w:type="spellEnd"/>
+      <w:r>
+        <w:rPr>
+          <w:rStyle w:val="pln"/>
+          <w:lang w:val="pt-BR"/>
+        </w:rPr>
+        <w:t xml:space="preserve"> </w:t>
+      </w:r>
+      <w:r>
+        <w:rPr>
+          <w:rStyle w:val="pun"/>
+          <w:lang w:val="pt-BR"/>
+        </w:rPr>
+        <w:t>=</w:t>
+      </w:r>
+      <w:r>
+        <w:rPr>
+          <w:rStyle w:val="pln"/>
+          <w:lang w:val="pt-BR"/>
+        </w:rPr>
+        <w:t xml:space="preserve"> </w:t>
+      </w:r>
+      <w:r>
+        <w:rPr>
+          <w:rStyle w:val="pun"/>
+          <w:lang w:val="pt-BR"/>
+        </w:rPr>
+        <w:t>[</w:t>
+      </w:r>
+      <w:r>
+        <w:rPr>
+          <w:rStyle w:val="lit"/>
+          <w:lang w:val="pt-BR"/>
+        </w:rPr>
+        <w:t>21</w:t>
+      </w:r>
+      <w:r>
+        <w:rPr>
+          <w:rStyle w:val="pun"/>
+          <w:lang w:val="pt-BR"/>
+        </w:rPr>
+        <w:t>,</w:t>
+      </w:r>
+      <w:r>
+        <w:rPr>
+          <w:rStyle w:val="pln"/>
+          <w:lang w:val="pt-BR"/>
+        </w:rPr>
+        <w:t xml:space="preserve"> </w:t>
+      </w:r>
+      <w:r>
+        <w:rPr>
+          <w:rStyle w:val="lit"/>
+          <w:lang w:val="pt-BR"/>
+        </w:rPr>
+        <w:t>23</w:t>
+      </w:r>
+      <w:r>
+        <w:rPr>
+          <w:rStyle w:val="pun"/>
+          <w:lang w:val="pt-BR"/>
+        </w:rPr>
+        <w:t>,</w:t>
+      </w:r>
+      <w:r>
+        <w:rPr>
+          <w:rStyle w:val="pln"/>
+          <w:lang w:val="pt-BR"/>
+        </w:rPr>
+        <w:t xml:space="preserve"> </w:t>
+      </w:r>
+      <w:r>
+        <w:rPr>
+          <w:rStyle w:val="lit"/>
+          <w:lang w:val="pt-BR"/>
+        </w:rPr>
+        <w:t>19</w:t>
+      </w:r>
+      <w:r>
+        <w:rPr>
+          <w:rStyle w:val="pun"/>
+          <w:lang w:val="pt-BR"/>
+        </w:rPr>
+        <w:t>,</w:t>
+      </w:r>
+      <w:r>
+        <w:rPr>
+          <w:rStyle w:val="pln"/>
+          <w:lang w:val="pt-BR"/>
+        </w:rPr>
+        <w:t xml:space="preserve"> </w:t>
+      </w:r>
+      <w:r>
+        <w:rPr>
+          <w:rStyle w:val="lit"/>
+          <w:lang w:val="pt-BR"/>
+        </w:rPr>
+        <w:t>25</w:t>
+      </w:r>
+      <w:r>
+        <w:rPr>
+          <w:rStyle w:val="pun"/>
+          <w:lang w:val="pt-BR"/>
+        </w:rPr>
+        <w:t>,</w:t>
+      </w:r>
+      <w:r>
+        <w:rPr>
+          <w:rStyle w:val="pln"/>
+          <w:lang w:val="pt-BR"/>
+        </w:rPr>
+        <w:t xml:space="preserve"> </w:t>
+      </w:r>
+      <w:r>
+        <w:rPr>
+          <w:rStyle w:val="lit"/>
+          <w:lang w:val="pt-BR"/>
+        </w:rPr>
+        <w:t>30</w:t>
+      </w:r>
+      <w:r>
+        <w:rPr>
+          <w:rStyle w:val="pun"/>
+          <w:lang w:val="pt-BR"/>
+        </w:rPr>
+        <w:t>,</w:t>
+      </w:r>
+      <w:r>
+        <w:rPr>
+          <w:rStyle w:val="pln"/>
+          <w:lang w:val="pt-BR"/>
+        </w:rPr>
+        <w:t xml:space="preserve"> </w:t>
+      </w:r>
+      <w:r>
+        <w:rPr>
+          <w:rStyle w:val="lit"/>
+          <w:lang w:val="pt-BR"/>
+        </w:rPr>
+        <w:t>41</w:t>
+      </w:r>
+      <w:r>
+        <w:rPr>
+          <w:rStyle w:val="pun"/>
+          <w:lang w:val="pt-BR"/>
+        </w:rPr>
+        <w:t>,</w:t>
+      </w:r>
+      <w:r>
+        <w:rPr>
+          <w:rStyle w:val="pln"/>
+          <w:lang w:val="pt-BR"/>
+        </w:rPr>
+        <w:t xml:space="preserve"> </w:t>
+      </w:r>
+      <w:r>
+        <w:rPr>
+          <w:rStyle w:val="lit"/>
+          <w:lang w:val="pt-BR"/>
+        </w:rPr>
+        <w:t>18</w:t>
+      </w:r>
+      <w:r>
+        <w:rPr>
+          <w:rStyle w:val="pun"/>
+          <w:lang w:val="pt-BR"/>
+        </w:rPr>
+        <w:t>];</w:t>
+      </w:r>
+    </w:p>
+    <w:p>
+      <w:pPr>
+        <w:pStyle w:val="HTMLPreformatted"/>
+        <w:rPr>
+          <w:lang w:val="pt-BR"/>
+        </w:rPr>
+      </w:pPr>
+      <w:r>
+        <w:rPr>
+          <w:rStyle w:val="pln"/>
+          <w:lang w:val="pt-BR"/>
+        </w:rPr>
+        <w:t>$</w:t>
+      </w:r>
+      <w:proofErr w:type="spellStart"/>
+      <w:r>
+        <w:rPr>
+          <w:rStyle w:val="pln"/>
+          <w:lang w:val="pt-BR"/>
+        </w:rPr>
+        <w:t>primeiraIdade</w:t>
+      </w:r>
+      <w:proofErr w:type="spellEnd"/>
+      <w:r>
+        <w:rPr>
+          <w:rStyle w:val="pln"/>
+          <w:lang w:val="pt-BR"/>
+        </w:rPr>
+        <w:t xml:space="preserve"> </w:t>
+      </w:r>
+      <w:r>
+        <w:rPr>
+          <w:rStyle w:val="pun"/>
+          <w:lang w:val="pt-BR"/>
+        </w:rPr>
+        <w:t>=</w:t>
+      </w:r>
+      <w:r>
+        <w:rPr>
+          <w:rStyle w:val="pln"/>
+          <w:lang w:val="pt-BR"/>
+        </w:rPr>
+        <w:t xml:space="preserve"> $</w:t>
+      </w:r>
+      <w:proofErr w:type="spellStart"/>
+      <w:proofErr w:type="gramStart"/>
+      <w:r>
+        <w:rPr>
+          <w:rStyle w:val="pln"/>
+          <w:lang w:val="pt-BR"/>
+        </w:rPr>
+        <w:t>idadeList</w:t>
+      </w:r>
+      <w:proofErr w:type="spellEnd"/>
+      <w:r>
+        <w:rPr>
+          <w:rStyle w:val="pun"/>
+          <w:lang w:val="pt-BR"/>
+        </w:rPr>
+        <w:t>[</w:t>
+      </w:r>
+      <w:proofErr w:type="gramEnd"/>
+      <w:r>
+        <w:rPr>
+          <w:rStyle w:val="lit"/>
+          <w:lang w:val="pt-BR"/>
+        </w:rPr>
+        <w:t>0</w:t>
+      </w:r>
+      <w:r>
+        <w:rPr>
+          <w:rStyle w:val="pun"/>
+          <w:lang w:val="pt-BR"/>
+        </w:rPr>
+        <w:t>];</w:t>
+      </w:r>
+    </w:p>
+    <w:p>
+      <w:pPr>
+        <w:pStyle w:val="NormalWeb"/>
+        <w:rPr>
+          <w:lang w:val="pt-BR"/>
+        </w:rPr>
+      </w:pPr>
+      <w:r>
+        <w:rPr>
+          <w:lang w:val="pt-BR"/>
+        </w:rPr>
+        <w:t xml:space="preserve">Assim, estamos informando que queremos pegar o item da posição </w:t>
+      </w:r>
+      <w:r>
+        <w:rPr>
+          <w:rStyle w:val="HTMLCode"/>
+          <w:lang w:val="pt-BR"/>
+        </w:rPr>
+        <w:t>0</w:t>
+      </w:r>
+      <w:r>
+        <w:rPr>
+          <w:lang w:val="pt-BR"/>
+        </w:rPr>
+        <w:t xml:space="preserve"> desse </w:t>
+      </w:r>
+      <w:proofErr w:type="spellStart"/>
+      <w:r>
+        <w:rPr>
+          <w:lang w:val="pt-BR"/>
+        </w:rPr>
+        <w:t>array</w:t>
+      </w:r>
+      <w:proofErr w:type="spellEnd"/>
+      <w:r>
+        <w:rPr>
+          <w:lang w:val="pt-BR"/>
+        </w:rPr>
+        <w:t>, que é o primeiro item. Se quiséssemos o terceiro item, pediríamos a segunda posição (</w:t>
+      </w:r>
+      <w:r>
+        <w:rPr>
+          <w:rStyle w:val="HTMLCode"/>
+          <w:lang w:val="pt-BR"/>
+        </w:rPr>
+        <w:t>$</w:t>
+      </w:r>
+      <w:proofErr w:type="spellStart"/>
+      <w:proofErr w:type="gramStart"/>
+      <w:r>
+        <w:rPr>
+          <w:rStyle w:val="HTMLCode"/>
+          <w:lang w:val="pt-BR"/>
+        </w:rPr>
+        <w:t>idadeList</w:t>
+      </w:r>
+      <w:proofErr w:type="spellEnd"/>
+      <w:r>
+        <w:rPr>
+          <w:rStyle w:val="HTMLCode"/>
+          <w:lang w:val="pt-BR"/>
+        </w:rPr>
+        <w:t>[</w:t>
+      </w:r>
+      <w:proofErr w:type="gramEnd"/>
+      <w:r>
+        <w:rPr>
+          <w:rStyle w:val="HTMLCode"/>
+          <w:lang w:val="pt-BR"/>
+        </w:rPr>
+        <w:t>2]</w:t>
+      </w:r>
+      <w:r>
+        <w:rPr>
+          <w:lang w:val="pt-BR"/>
+        </w:rPr>
+        <w:t xml:space="preserve">), e assim por diante. Assim, poderemos exibir na tela uma variável que receba o valor de uma das posições desse </w:t>
+      </w:r>
+      <w:proofErr w:type="spellStart"/>
+      <w:r>
+        <w:rPr>
+          <w:lang w:val="pt-BR"/>
+        </w:rPr>
+        <w:t>array</w:t>
+      </w:r>
+      <w:proofErr w:type="spellEnd"/>
+      <w:r>
+        <w:rPr>
+          <w:lang w:val="pt-BR"/>
+        </w:rPr>
+        <w:t>:</w:t>
+      </w:r>
+    </w:p>
+    <w:p>
+      <w:pPr>
+        <w:pStyle w:val="HTMLPreformatted"/>
+        <w:rPr>
+          <w:rStyle w:val="pln"/>
+          <w:lang w:val="pt-BR"/>
+        </w:rPr>
+      </w:pPr>
+      <w:r>
+        <w:rPr>
+          <w:rStyle w:val="pun"/>
+          <w:lang w:val="pt-BR"/>
+        </w:rPr>
+        <w:t>&lt;?</w:t>
+      </w:r>
+      <w:proofErr w:type="spellStart"/>
+      <w:r>
+        <w:rPr>
+          <w:rStyle w:val="pln"/>
+          <w:lang w:val="pt-BR"/>
+        </w:rPr>
+        <w:t>php</w:t>
+      </w:r>
+      <w:proofErr w:type="spellEnd"/>
+    </w:p>
+    <w:p>
+      <w:pPr>
+        <w:pStyle w:val="HTMLPreformatted"/>
+        <w:rPr>
+          <w:rStyle w:val="pln"/>
+          <w:lang w:val="pt-BR"/>
+        </w:rPr>
+      </w:pPr>
+    </w:p>
+    <w:p>
+      <w:pPr>
+        <w:pStyle w:val="HTMLPreformatted"/>
+        <w:rPr>
+          <w:rStyle w:val="pln"/>
+          <w:lang w:val="pt-BR"/>
+        </w:rPr>
+      </w:pPr>
+    </w:p>
+    <w:p>
+      <w:pPr>
+        <w:pStyle w:val="HTMLPreformatted"/>
+        <w:rPr>
+          <w:rStyle w:val="pln"/>
+          <w:lang w:val="pt-BR"/>
+        </w:rPr>
+      </w:pPr>
+      <w:r>
+        <w:rPr>
+          <w:rStyle w:val="pln"/>
+          <w:lang w:val="pt-BR"/>
+        </w:rPr>
+        <w:t>$</w:t>
+      </w:r>
+      <w:proofErr w:type="spellStart"/>
+      <w:r>
+        <w:rPr>
+          <w:rStyle w:val="pln"/>
+          <w:lang w:val="pt-BR"/>
+        </w:rPr>
+        <w:t>idadeList</w:t>
+      </w:r>
+      <w:proofErr w:type="spellEnd"/>
+      <w:r>
+        <w:rPr>
+          <w:rStyle w:val="pln"/>
+          <w:lang w:val="pt-BR"/>
+        </w:rPr>
+        <w:t xml:space="preserve"> </w:t>
+      </w:r>
+      <w:r>
+        <w:rPr>
+          <w:rStyle w:val="pun"/>
+          <w:lang w:val="pt-BR"/>
+        </w:rPr>
+        <w:t>=</w:t>
+      </w:r>
+      <w:r>
+        <w:rPr>
+          <w:rStyle w:val="pln"/>
+          <w:lang w:val="pt-BR"/>
+        </w:rPr>
+        <w:t xml:space="preserve"> </w:t>
+      </w:r>
+      <w:r>
+        <w:rPr>
+          <w:rStyle w:val="pun"/>
+          <w:lang w:val="pt-BR"/>
+        </w:rPr>
+        <w:t>[</w:t>
+      </w:r>
+      <w:r>
+        <w:rPr>
+          <w:rStyle w:val="lit"/>
+          <w:lang w:val="pt-BR"/>
+        </w:rPr>
+        <w:t>21</w:t>
+      </w:r>
+      <w:r>
+        <w:rPr>
+          <w:rStyle w:val="pun"/>
+          <w:lang w:val="pt-BR"/>
+        </w:rPr>
+        <w:t>,</w:t>
+      </w:r>
+      <w:r>
+        <w:rPr>
+          <w:rStyle w:val="pln"/>
+          <w:lang w:val="pt-BR"/>
+        </w:rPr>
+        <w:t xml:space="preserve"> </w:t>
+      </w:r>
+      <w:r>
+        <w:rPr>
+          <w:rStyle w:val="lit"/>
+          <w:lang w:val="pt-BR"/>
+        </w:rPr>
+        <w:t>23</w:t>
+      </w:r>
+      <w:r>
+        <w:rPr>
+          <w:rStyle w:val="pun"/>
+          <w:lang w:val="pt-BR"/>
+        </w:rPr>
+        <w:t>,</w:t>
+      </w:r>
+      <w:r>
+        <w:rPr>
+          <w:rStyle w:val="pln"/>
+          <w:lang w:val="pt-BR"/>
+        </w:rPr>
+        <w:t xml:space="preserve"> </w:t>
+      </w:r>
+      <w:r>
+        <w:rPr>
+          <w:rStyle w:val="lit"/>
+          <w:lang w:val="pt-BR"/>
+        </w:rPr>
+        <w:t>19</w:t>
+      </w:r>
+      <w:r>
+        <w:rPr>
+          <w:rStyle w:val="pun"/>
+          <w:lang w:val="pt-BR"/>
+        </w:rPr>
+        <w:t>,</w:t>
+      </w:r>
+      <w:r>
+        <w:rPr>
+          <w:rStyle w:val="pln"/>
+          <w:lang w:val="pt-BR"/>
+        </w:rPr>
+        <w:t xml:space="preserve"> </w:t>
+      </w:r>
+      <w:r>
+        <w:rPr>
+          <w:rStyle w:val="lit"/>
+          <w:lang w:val="pt-BR"/>
+        </w:rPr>
+        <w:t>25</w:t>
+      </w:r>
+      <w:r>
+        <w:rPr>
+          <w:rStyle w:val="pun"/>
+          <w:lang w:val="pt-BR"/>
+        </w:rPr>
+        <w:t>,</w:t>
+      </w:r>
+      <w:r>
+        <w:rPr>
+          <w:rStyle w:val="pln"/>
+          <w:lang w:val="pt-BR"/>
+        </w:rPr>
+        <w:t xml:space="preserve"> </w:t>
+      </w:r>
+      <w:r>
+        <w:rPr>
+          <w:rStyle w:val="lit"/>
+          <w:lang w:val="pt-BR"/>
+        </w:rPr>
+        <w:t>30</w:t>
+      </w:r>
+      <w:r>
+        <w:rPr>
+          <w:rStyle w:val="pun"/>
+          <w:lang w:val="pt-BR"/>
+        </w:rPr>
+        <w:t>,</w:t>
+      </w:r>
+      <w:r>
+        <w:rPr>
+          <w:rStyle w:val="pln"/>
+          <w:lang w:val="pt-BR"/>
+        </w:rPr>
+        <w:t xml:space="preserve"> </w:t>
+      </w:r>
+      <w:r>
+        <w:rPr>
+          <w:rStyle w:val="lit"/>
+          <w:lang w:val="pt-BR"/>
+        </w:rPr>
+        <w:t>41</w:t>
+      </w:r>
+      <w:r>
+        <w:rPr>
+          <w:rStyle w:val="pun"/>
+          <w:lang w:val="pt-BR"/>
+        </w:rPr>
+        <w:t>,</w:t>
+      </w:r>
+      <w:r>
+        <w:rPr>
+          <w:rStyle w:val="pln"/>
+          <w:lang w:val="pt-BR"/>
+        </w:rPr>
+        <w:t xml:space="preserve"> </w:t>
+      </w:r>
+      <w:r>
+        <w:rPr>
+          <w:rStyle w:val="lit"/>
+          <w:lang w:val="pt-BR"/>
+        </w:rPr>
+        <w:t>18</w:t>
+      </w:r>
+      <w:r>
+        <w:rPr>
+          <w:rStyle w:val="pun"/>
+          <w:lang w:val="pt-BR"/>
+        </w:rPr>
+        <w:t>];</w:t>
+      </w:r>
+    </w:p>
+    <w:p>
+      <w:pPr>
+        <w:pStyle w:val="HTMLPreformatted"/>
+        <w:rPr>
+          <w:rStyle w:val="pln"/>
+          <w:lang w:val="pt-BR"/>
+        </w:rPr>
+      </w:pPr>
+      <w:r>
+        <w:rPr>
+          <w:rStyle w:val="pln"/>
+          <w:lang w:val="pt-BR"/>
+        </w:rPr>
+        <w:t>$</w:t>
+      </w:r>
+      <w:proofErr w:type="spellStart"/>
+      <w:r>
+        <w:rPr>
+          <w:rStyle w:val="pln"/>
+          <w:lang w:val="pt-BR"/>
+        </w:rPr>
+        <w:t>umaIdade</w:t>
+      </w:r>
+      <w:proofErr w:type="spellEnd"/>
+      <w:r>
+        <w:rPr>
+          <w:rStyle w:val="pln"/>
+          <w:lang w:val="pt-BR"/>
+        </w:rPr>
+        <w:t xml:space="preserve"> </w:t>
+      </w:r>
+      <w:r>
+        <w:rPr>
+          <w:rStyle w:val="pun"/>
+          <w:lang w:val="pt-BR"/>
+        </w:rPr>
+        <w:t>=</w:t>
+      </w:r>
+      <w:r>
+        <w:rPr>
+          <w:rStyle w:val="pln"/>
+          <w:lang w:val="pt-BR"/>
+        </w:rPr>
+        <w:t xml:space="preserve"> $</w:t>
+      </w:r>
+      <w:proofErr w:type="spellStart"/>
+      <w:proofErr w:type="gramStart"/>
+      <w:r>
+        <w:rPr>
+          <w:rStyle w:val="pln"/>
+          <w:lang w:val="pt-BR"/>
+        </w:rPr>
+        <w:t>idadeList</w:t>
+      </w:r>
+      <w:proofErr w:type="spellEnd"/>
+      <w:r>
+        <w:rPr>
+          <w:rStyle w:val="pun"/>
+          <w:lang w:val="pt-BR"/>
+        </w:rPr>
+        <w:t>[</w:t>
+      </w:r>
+      <w:proofErr w:type="gramEnd"/>
+      <w:r>
+        <w:rPr>
+          <w:rStyle w:val="lit"/>
+          <w:lang w:val="pt-BR"/>
+        </w:rPr>
+        <w:t>2</w:t>
+      </w:r>
+      <w:r>
+        <w:rPr>
+          <w:rStyle w:val="pun"/>
+          <w:lang w:val="pt-BR"/>
+        </w:rPr>
+        <w:t>];</w:t>
+      </w:r>
+    </w:p>
+    <w:p>
+      <w:pPr>
+        <w:pStyle w:val="HTMLPreformatted"/>
+        <w:rPr>
+          <w:rStyle w:val="pln"/>
+          <w:lang w:val="pt-BR"/>
+        </w:rPr>
+      </w:pPr>
+    </w:p>
+    <w:p>
+      <w:pPr>
+        <w:pStyle w:val="HTMLPreformatted"/>
+        <w:rPr>
+          <w:rStyle w:val="pln"/>
+          <w:lang w:val="pt-BR"/>
+        </w:rPr>
+      </w:pPr>
+    </w:p>
+    <w:p>
+      <w:pPr>
+        <w:pStyle w:val="HTMLPreformatted"/>
+        <w:rPr>
+          <w:rStyle w:val="pln"/>
+          <w:lang w:val="pt-BR"/>
+        </w:rPr>
+      </w:pPr>
+    </w:p>
+    <w:p>
+      <w:pPr>
+        <w:pStyle w:val="HTMLPreformatted"/>
+        <w:rPr>
+          <w:lang w:val="pt-BR"/>
+        </w:rPr>
+      </w:pPr>
+      <w:proofErr w:type="spellStart"/>
+      <w:r>
+        <w:rPr>
+          <w:rStyle w:val="pln"/>
+          <w:lang w:val="pt-BR"/>
+        </w:rPr>
+        <w:t>echo</w:t>
+      </w:r>
+      <w:proofErr w:type="spellEnd"/>
+      <w:r>
+        <w:rPr>
+          <w:rStyle w:val="pln"/>
+          <w:lang w:val="pt-BR"/>
+        </w:rPr>
+        <w:t xml:space="preserve"> </w:t>
+      </w:r>
+      <w:r>
+        <w:rPr>
+          <w:rStyle w:val="str"/>
+          <w:lang w:val="pt-BR"/>
+        </w:rPr>
+        <w:t>"$</w:t>
+      </w:r>
+      <w:proofErr w:type="spellStart"/>
+      <w:r>
+        <w:rPr>
+          <w:rStyle w:val="str"/>
+          <w:lang w:val="pt-BR"/>
+        </w:rPr>
+        <w:t>umaIdade</w:t>
+      </w:r>
+      <w:proofErr w:type="spellEnd"/>
+      <w:r>
+        <w:rPr>
+          <w:rStyle w:val="str"/>
+          <w:lang w:val="pt-BR"/>
+        </w:rPr>
+        <w:t>"</w:t>
+      </w:r>
+      <w:r>
+        <w:rPr>
+          <w:rStyle w:val="pun"/>
+          <w:lang w:val="pt-BR"/>
+        </w:rPr>
+        <w:t>;</w:t>
+      </w:r>
+    </w:p>
+    <w:p>
+      <w:pPr>
+        <w:pStyle w:val="NormalWeb"/>
+        <w:rPr>
+          <w:lang w:val="pt-BR"/>
+        </w:rPr>
+      </w:pPr>
+      <w:r>
+        <w:rPr>
+          <w:lang w:val="pt-BR"/>
+        </w:rPr>
+        <w:t xml:space="preserve">Executando </w:t>
+      </w:r>
+      <w:proofErr w:type="spellStart"/>
+      <w:r>
+        <w:rPr>
+          <w:rStyle w:val="HTMLCode"/>
+          <w:lang w:val="pt-BR"/>
+        </w:rPr>
+        <w:t>listas.php</w:t>
+      </w:r>
+      <w:proofErr w:type="spellEnd"/>
+      <w:r>
+        <w:rPr>
+          <w:lang w:val="pt-BR"/>
+        </w:rPr>
+        <w:t xml:space="preserve">, teremos como retorno "19", que é o item da posição </w:t>
+      </w:r>
+      <w:r>
+        <w:rPr>
+          <w:rStyle w:val="HTMLCode"/>
+          <w:lang w:val="pt-BR"/>
+        </w:rPr>
+        <w:t>2</w:t>
+      </w:r>
+      <w:r>
+        <w:rPr>
+          <w:lang w:val="pt-BR"/>
+        </w:rPr>
+        <w:t xml:space="preserve"> de </w:t>
+      </w:r>
+      <w:r>
+        <w:rPr>
+          <w:rStyle w:val="HTMLCode"/>
+          <w:lang w:val="pt-BR"/>
+        </w:rPr>
+        <w:t>$</w:t>
+      </w:r>
+      <w:proofErr w:type="spellStart"/>
+      <w:r>
+        <w:rPr>
+          <w:rStyle w:val="HTMLCode"/>
+          <w:lang w:val="pt-BR"/>
+        </w:rPr>
+        <w:t>idadeList</w:t>
+      </w:r>
+      <w:proofErr w:type="spellEnd"/>
+      <w:r>
+        <w:rPr>
+          <w:lang w:val="pt-BR"/>
+        </w:rPr>
+        <w:t>. Levando em consideração tudo o que já aprendemos, como é que poderemos exibir todas as idades dessa lista?</w:t>
+      </w:r>
+    </w:p>
+    <w:p>
+      <w:pPr>
+        <w:pStyle w:val="NormalWeb"/>
+        <w:rPr>
+          <w:lang w:val="pt-BR"/>
+        </w:rPr>
+      </w:pPr>
+      <w:r>
+        <w:rPr>
+          <w:lang w:val="pt-BR"/>
+        </w:rPr>
+        <w:t>Conversaremos sobre isso no próximo vídeo!</w:t>
+      </w:r>
+    </w:p>
+    <w:p>
+      <w:pPr>
+        <w:rPr>
+          <w:rFonts w:ascii="Times New Roman" w:eastAsia="Times New Roman" w:hAnsi="Times New Roman" w:cs="Times New Roman"/>
+          <w:sz w:val="24"/>
+          <w:szCs w:val="24"/>
+          <w:lang w:val="pt-BR"/>
+        </w:rPr>
+      </w:pPr>
+      <w:r>
+        <w:rPr>
+          <w:lang w:val="pt-BR"/>
+        </w:rPr>
+        <w:br w:type="page"/>
+      </w:r>
+    </w:p>
+    <w:p>
+      <w:pPr>
+        <w:pStyle w:val="Heading1"/>
+        <w:numPr>
+          <w:ilvl w:val="0"/>
+          <w:numId w:val="0"/>
+        </w:numPr>
+        <w:ind w:left="720"/>
+        <w:rPr>
+          <w:lang w:val="pt-BR"/>
+        </w:rPr>
+      </w:pPr>
+      <w:r>
+        <w:rPr>
+          <w:sz w:val="36"/>
+          <w:szCs w:val="36"/>
+          <w:lang w:val="pt-BR"/>
+        </w:rPr>
+        <w:lastRenderedPageBreak/>
+        <w:t>04</w:t>
+      </w:r>
+      <w:r>
+        <w:rPr>
+          <w:lang w:val="pt-BR"/>
+        </w:rPr>
+        <w:t xml:space="preserve"> </w:t>
+      </w:r>
+      <w:proofErr w:type="spellStart"/>
+      <w:r>
+        <w:rPr>
+          <w:rStyle w:val="task-body-header-title-text"/>
+          <w:lang w:val="pt-BR"/>
+        </w:rPr>
+        <w:t>Arrays</w:t>
+      </w:r>
+      <w:proofErr w:type="spellEnd"/>
+    </w:p>
+    <w:p>
+      <w:pPr>
+        <w:spacing w:before="100" w:beforeAutospacing="1" w:after="100" w:afterAutospacing="1" w:line="240" w:lineRule="auto"/>
+        <w:outlineLvl w:val="2"/>
+        <w:rPr>
+          <w:rFonts w:ascii="Times New Roman" w:eastAsia="Times New Roman" w:hAnsi="Times New Roman" w:cs="Times New Roman"/>
+          <w:b/>
+          <w:bCs/>
+          <w:sz w:val="36"/>
+          <w:szCs w:val="36"/>
+          <w:lang w:val="pt-BR"/>
+        </w:rPr>
+      </w:pPr>
+      <w:proofErr w:type="spellStart"/>
+      <w:r>
+        <w:rPr>
+          <w:rFonts w:ascii="Times New Roman" w:eastAsia="Times New Roman" w:hAnsi="Times New Roman" w:cs="Times New Roman"/>
+          <w:b/>
+          <w:bCs/>
+          <w:sz w:val="36"/>
+          <w:szCs w:val="36"/>
+          <w:lang w:val="pt-BR"/>
+        </w:rPr>
+        <w:t>Arrays</w:t>
+      </w:r>
+      <w:proofErr w:type="spellEnd"/>
+      <w:r>
+        <w:rPr>
+          <w:rFonts w:ascii="Times New Roman" w:eastAsia="Times New Roman" w:hAnsi="Times New Roman" w:cs="Times New Roman"/>
+          <w:b/>
+          <w:bCs/>
+          <w:sz w:val="36"/>
+          <w:szCs w:val="36"/>
+          <w:lang w:val="pt-BR"/>
+        </w:rPr>
+        <w:t xml:space="preserve"> em PHP são um assunto muito importante, então utilizaremos bastante neste treinamento, mas já adianto que nem sempre é a melhor solução.</w:t>
+      </w:r>
+    </w:p>
+    <w:p>
+      <w:pPr>
+        <w:spacing w:before="100" w:beforeAutospacing="1" w:after="100" w:afterAutospacing="1" w:line="240" w:lineRule="auto"/>
+        <w:outlineLvl w:val="2"/>
+        <w:rPr>
+          <w:rFonts w:ascii="Times New Roman" w:eastAsia="Times New Roman" w:hAnsi="Times New Roman" w:cs="Times New Roman"/>
+          <w:b/>
+          <w:bCs/>
+          <w:sz w:val="36"/>
+          <w:szCs w:val="36"/>
+          <w:lang w:val="pt-BR"/>
+        </w:rPr>
+      </w:pPr>
+      <w:r>
+        <w:rPr>
+          <w:rFonts w:ascii="Times New Roman" w:eastAsia="Times New Roman" w:hAnsi="Times New Roman" w:cs="Times New Roman"/>
+          <w:b/>
+          <w:bCs/>
+          <w:sz w:val="36"/>
+          <w:szCs w:val="36"/>
+          <w:lang w:val="pt-BR"/>
+        </w:rPr>
+        <w:t xml:space="preserve">Tendo entendido para que servem </w:t>
+      </w:r>
+      <w:proofErr w:type="spellStart"/>
+      <w:r>
+        <w:rPr>
+          <w:rFonts w:ascii="Times New Roman" w:eastAsia="Times New Roman" w:hAnsi="Times New Roman" w:cs="Times New Roman"/>
+          <w:b/>
+          <w:bCs/>
+          <w:sz w:val="36"/>
+          <w:szCs w:val="36"/>
+          <w:lang w:val="pt-BR"/>
+        </w:rPr>
+        <w:t>arrays</w:t>
+      </w:r>
+      <w:proofErr w:type="spellEnd"/>
+      <w:r>
+        <w:rPr>
+          <w:rFonts w:ascii="Times New Roman" w:eastAsia="Times New Roman" w:hAnsi="Times New Roman" w:cs="Times New Roman"/>
+          <w:b/>
+          <w:bCs/>
+          <w:sz w:val="36"/>
+          <w:szCs w:val="36"/>
+          <w:lang w:val="pt-BR"/>
+        </w:rPr>
+        <w:t xml:space="preserve"> e como utilizá-los, qual a sintaxe correta para criar um </w:t>
+      </w:r>
+      <w:proofErr w:type="spellStart"/>
+      <w:r>
+        <w:rPr>
+          <w:rFonts w:ascii="Times New Roman" w:eastAsia="Times New Roman" w:hAnsi="Times New Roman" w:cs="Times New Roman"/>
+          <w:b/>
+          <w:bCs/>
+          <w:sz w:val="36"/>
+          <w:szCs w:val="36"/>
+          <w:lang w:val="pt-BR"/>
+        </w:rPr>
+        <w:t>array</w:t>
+      </w:r>
+      <w:proofErr w:type="spellEnd"/>
+      <w:r>
+        <w:rPr>
+          <w:rFonts w:ascii="Times New Roman" w:eastAsia="Times New Roman" w:hAnsi="Times New Roman" w:cs="Times New Roman"/>
+          <w:b/>
+          <w:bCs/>
+          <w:sz w:val="36"/>
+          <w:szCs w:val="36"/>
+          <w:lang w:val="pt-BR"/>
+        </w:rPr>
+        <w:t xml:space="preserve"> com os nomes dos 3 últimos filmes da Marvel?</w:t>
+      </w:r>
+    </w:p>
+    <w:p>
+      <w:pPr>
+        <w:pBdr>
+          <w:bottom w:val="single" w:sz="6" w:space="1" w:color="auto"/>
+        </w:pBdr>
+        <w:spacing w:after="0" w:line="240" w:lineRule="auto"/>
+        <w:jc w:val="center"/>
+        <w:rPr>
+          <w:rFonts w:ascii="Arial" w:eastAsia="Times New Roman" w:hAnsi="Arial" w:cs="Arial"/>
+          <w:vanish/>
+          <w:sz w:val="16"/>
+          <w:szCs w:val="16"/>
+        </w:rPr>
+      </w:pPr>
+      <w:r>
+        <w:rPr>
+          <w:rFonts w:ascii="Arial" w:eastAsia="Times New Roman" w:hAnsi="Arial" w:cs="Arial"/>
+          <w:vanish/>
+          <w:sz w:val="16"/>
+          <w:szCs w:val="16"/>
+        </w:rPr>
+        <w:t>Top of Form</w:t>
+      </w:r>
+    </w:p>
+    <w:p>
+      <w:pPr>
+        <w:numPr>
+          <w:ilvl w:val="0"/>
+          <w:numId w:val="2"/>
+        </w:numPr>
+        <w:spacing w:before="100" w:beforeAutospacing="1" w:after="100" w:afterAutospacing="1" w:line="240" w:lineRule="auto"/>
+        <w:rPr>
+          <w:rFonts w:ascii="Times New Roman" w:eastAsia="Times New Roman" w:hAnsi="Times New Roman" w:cs="Times New Roman"/>
+          <w:sz w:val="24"/>
+          <w:szCs w:val="24"/>
+        </w:rPr>
+      </w:pPr>
+      <w:proofErr w:type="spellStart"/>
+      <w:r>
+        <w:rPr>
+          <w:rFonts w:ascii="Times New Roman" w:eastAsia="Times New Roman" w:hAnsi="Times New Roman" w:cs="Times New Roman"/>
+          <w:sz w:val="24"/>
+          <w:szCs w:val="24"/>
+        </w:rPr>
+        <w:t>Alternativa</w:t>
+      </w:r>
+      <w:proofErr w:type="spellEnd"/>
+      <w:r>
+        <w:rPr>
+          <w:rFonts w:ascii="Times New Roman" w:eastAsia="Times New Roman" w:hAnsi="Times New Roman" w:cs="Times New Roman"/>
+          <w:sz w:val="24"/>
+          <w:szCs w:val="24"/>
+        </w:rPr>
+        <w:t xml:space="preserve"> </w:t>
+      </w:r>
+      <w:proofErr w:type="spellStart"/>
+      <w:r>
+        <w:rPr>
+          <w:rFonts w:ascii="Times New Roman" w:eastAsia="Times New Roman" w:hAnsi="Times New Roman" w:cs="Times New Roman"/>
+          <w:sz w:val="24"/>
+          <w:szCs w:val="24"/>
+        </w:rPr>
+        <w:t>correta</w:t>
+      </w:r>
+      <w:proofErr w:type="spellEnd"/>
+    </w:p>
+    <w:p>
+      <w:pPr>
+        <w:spacing w:before="100" w:beforeAutospacing="1" w:after="100" w:afterAutospacing="1" w:line="240" w:lineRule="auto"/>
+        <w:ind w:left="720"/>
+        <w:rPr>
+          <w:rFonts w:ascii="Times New Roman" w:eastAsia="Times New Roman" w:hAnsi="Times New Roman" w:cs="Times New Roman"/>
+          <w:sz w:val="24"/>
+          <w:szCs w:val="24"/>
+        </w:rPr>
+      </w:pPr>
+      <w:r>
+        <w:rPr>
+          <w:rFonts w:ascii="Times New Roman" w:eastAsia="Times New Roman" w:hAnsi="Times New Roman" w:cs="Times New Roman"/>
+          <w:sz w:val="24"/>
+          <w:szCs w:val="24"/>
+        </w:rPr>
+        <w:object w:dxaOrig="225" w:dyaOrig="225" w14:anchorId="42D3CE4C">
+          <v:shapetype id="_x0000_t75" coordsize="21600,21600" o:spt="75" o:preferrelative="t" path="m@4@5l@4@11@9@11@9@5xe" filled="f" stroked="f">
+            <v:stroke joinstyle="miter"/>
+            <v:formulas>
+              <v:f eqn="if lineDrawn pixelLineWidth 0"/>
+              <v:f eqn="sum @0 1 0"/>
+              <v:f eqn="sum 0 0 @1"/>
+              <v:f eqn="prod @2 1 2"/>
+              <v:f eqn="prod @3 21600 pixelWidth"/>
+              <v:f eqn="prod @3 21600 pixelHeight"/>
+              <v:f eqn="sum @0 0 1"/>
+              <v:f eqn="prod @6 1 2"/>
+              <v:f eqn="prod @7 21600 pixelWidth"/>
+              <v:f eqn="sum @8 21600 0"/>
+              <v:f eqn="prod @7 21600 pixelHeight"/>
+              <v:f eqn="sum @10 21600 0"/>
+            </v:formulas>
+            <v:path o:extrusionok="f" gradientshapeok="t" o:connecttype="rect"/>
+            <o:lock v:ext="edit" aspectratio="t"/>
+          </v:shapetype>
+          <v:shape id="_x0000_i1036" type="#_x0000_t75" style="width:20.25pt;height:18pt" o:ole="">
+            <v:imagedata r:id="rId5" o:title=""/>
+          </v:shape>
+          <w:control r:id="rId6" w:name="DefaultOcxName" w:shapeid="_x0000_i1036"/>
+        </w:object>
+      </w:r>
+    </w:p>
+    <w:p>
+      <w:pPr>
+        <w:spacing w:before="100" w:beforeAutospacing="1" w:after="100" w:afterAutospacing="1" w:line="240" w:lineRule="auto"/>
+        <w:ind w:left="720"/>
+        <w:rPr>
+          <w:rFonts w:ascii="Times New Roman" w:eastAsia="Times New Roman" w:hAnsi="Times New Roman" w:cs="Times New Roman"/>
+          <w:sz w:val="24"/>
+          <w:szCs w:val="24"/>
+        </w:rPr>
+      </w:pPr>
+      <w:r>
+        <w:rPr>
+          <w:rFonts w:ascii="Courier New" w:eastAsia="Times New Roman" w:hAnsi="Courier New" w:cs="Courier New"/>
+          <w:sz w:val="20"/>
+          <w:szCs w:val="20"/>
+        </w:rPr>
+        <w:t>$</w:t>
+      </w:r>
+      <w:proofErr w:type="spellStart"/>
+      <w:r>
+        <w:rPr>
+          <w:rFonts w:ascii="Courier New" w:eastAsia="Times New Roman" w:hAnsi="Courier New" w:cs="Courier New"/>
+          <w:sz w:val="20"/>
+          <w:szCs w:val="20"/>
+        </w:rPr>
+        <w:t>filmes</w:t>
+      </w:r>
+      <w:proofErr w:type="spellEnd"/>
+      <w:r>
+        <w:rPr>
+          <w:rFonts w:ascii="Courier New" w:eastAsia="Times New Roman" w:hAnsi="Courier New" w:cs="Courier New"/>
+          <w:sz w:val="20"/>
+          <w:szCs w:val="20"/>
+        </w:rPr>
+        <w:t xml:space="preserve"> = new </w:t>
+      </w:r>
+      <w:proofErr w:type="gramStart"/>
+      <w:r>
+        <w:rPr>
+          <w:rFonts w:ascii="Courier New" w:eastAsia="Times New Roman" w:hAnsi="Courier New" w:cs="Courier New"/>
+          <w:sz w:val="20"/>
+          <w:szCs w:val="20"/>
+        </w:rPr>
+        <w:t>array(</w:t>
+      </w:r>
+      <w:proofErr w:type="gramEnd"/>
+      <w:r>
+        <w:rPr>
+          <w:rFonts w:ascii="Courier New" w:eastAsia="Times New Roman" w:hAnsi="Courier New" w:cs="Courier New"/>
+          <w:sz w:val="20"/>
+          <w:szCs w:val="20"/>
+        </w:rPr>
+        <w:t>'Avengers: Endgame', 'Captain Marvel', '</w:t>
+      </w:r>
+      <w:proofErr w:type="spellStart"/>
+      <w:r>
+        <w:rPr>
+          <w:rFonts w:ascii="Courier New" w:eastAsia="Times New Roman" w:hAnsi="Courier New" w:cs="Courier New"/>
+          <w:sz w:val="20"/>
+          <w:szCs w:val="20"/>
+        </w:rPr>
+        <w:t>Homem-Formiga</w:t>
+      </w:r>
+      <w:proofErr w:type="spellEnd"/>
+      <w:r>
+        <w:rPr>
+          <w:rFonts w:ascii="Courier New" w:eastAsia="Times New Roman" w:hAnsi="Courier New" w:cs="Courier New"/>
+          <w:sz w:val="20"/>
+          <w:szCs w:val="20"/>
+        </w:rPr>
+        <w:t xml:space="preserve"> e a Vespa');</w:t>
+      </w:r>
+    </w:p>
+    <w:p>
+      <w:pPr>
+        <w:pBdr>
+          <w:top w:val="single" w:sz="6" w:space="1" w:color="auto"/>
+        </w:pBdr>
+        <w:spacing w:after="0" w:line="240" w:lineRule="auto"/>
+        <w:jc w:val="center"/>
+        <w:rPr>
+          <w:rFonts w:ascii="Arial" w:eastAsia="Times New Roman" w:hAnsi="Arial" w:cs="Arial"/>
+          <w:vanish/>
+          <w:sz w:val="16"/>
+          <w:szCs w:val="16"/>
+        </w:rPr>
+      </w:pPr>
+      <w:r>
+        <w:rPr>
+          <w:rFonts w:ascii="Arial" w:eastAsia="Times New Roman" w:hAnsi="Arial" w:cs="Arial"/>
+          <w:vanish/>
+          <w:sz w:val="16"/>
+          <w:szCs w:val="16"/>
+        </w:rPr>
+        <w:t>Bottom of Form</w:t>
+      </w:r>
+    </w:p>
+    <w:p>
+      <w:pPr>
+        <w:spacing w:after="0" w:line="240" w:lineRule="auto"/>
+        <w:rPr>
+          <w:rFonts w:ascii="Times New Roman" w:eastAsia="Times New Roman" w:hAnsi="Times New Roman" w:cs="Times New Roman"/>
+          <w:sz w:val="24"/>
+          <w:szCs w:val="24"/>
+        </w:rPr>
+      </w:pPr>
+      <w:proofErr w:type="gramStart"/>
+      <w:r>
+        <w:rPr>
+          <w:rFonts w:ascii="Times New Roman" w:eastAsia="Times New Roman" w:hAnsi="Symbol" w:cs="Times New Roman"/>
+          <w:sz w:val="24"/>
+          <w:szCs w:val="24"/>
+        </w:rPr>
+        <w:t></w:t>
+      </w:r>
+      <w:r>
+        <w:rPr>
+          <w:rFonts w:ascii="Times New Roman" w:eastAsia="Times New Roman" w:hAnsi="Times New Roman" w:cs="Times New Roman"/>
+          <w:sz w:val="24"/>
+          <w:szCs w:val="24"/>
+        </w:rPr>
+        <w:t xml:space="preserve">  </w:t>
+      </w:r>
+      <w:r>
+        <w:rPr>
+          <w:rFonts w:ascii="Times New Roman" w:eastAsia="Times New Roman" w:hAnsi="Symbol" w:cs="Times New Roman"/>
+          <w:sz w:val="24"/>
+          <w:szCs w:val="24"/>
+        </w:rPr>
+        <w:t></w:t>
+      </w:r>
+      <w:proofErr w:type="gramEnd"/>
+      <w:r>
+        <w:rPr>
+          <w:rFonts w:ascii="Times New Roman" w:eastAsia="Times New Roman" w:hAnsi="Times New Roman" w:cs="Times New Roman"/>
+          <w:sz w:val="24"/>
+          <w:szCs w:val="24"/>
+        </w:rPr>
+        <w:t xml:space="preserve">  </w:t>
+      </w:r>
+      <w:proofErr w:type="spellStart"/>
+      <w:r>
+        <w:rPr>
+          <w:rFonts w:ascii="Times New Roman" w:eastAsia="Times New Roman" w:hAnsi="Times New Roman" w:cs="Times New Roman"/>
+          <w:sz w:val="24"/>
+          <w:szCs w:val="24"/>
+        </w:rPr>
+        <w:t>Alternativa</w:t>
+      </w:r>
+      <w:proofErr w:type="spellEnd"/>
+      <w:r>
+        <w:rPr>
+          <w:rFonts w:ascii="Times New Roman" w:eastAsia="Times New Roman" w:hAnsi="Times New Roman" w:cs="Times New Roman"/>
+          <w:sz w:val="24"/>
+          <w:szCs w:val="24"/>
+        </w:rPr>
+        <w:t xml:space="preserve"> </w:t>
+      </w:r>
+      <w:proofErr w:type="spellStart"/>
+      <w:r>
+        <w:rPr>
+          <w:rFonts w:ascii="Times New Roman" w:eastAsia="Times New Roman" w:hAnsi="Times New Roman" w:cs="Times New Roman"/>
+          <w:sz w:val="24"/>
+          <w:szCs w:val="24"/>
+        </w:rPr>
+        <w:t>correta</w:t>
+      </w:r>
+      <w:proofErr w:type="spellEnd"/>
+    </w:p>
+    <w:p>
+      <w:pPr>
+        <w:spacing w:after="0" w:line="240" w:lineRule="auto"/>
+        <w:rPr>
+          <w:rFonts w:ascii="Times New Roman" w:eastAsia="Times New Roman" w:hAnsi="Times New Roman" w:cs="Times New Roman"/>
+          <w:sz w:val="24"/>
+          <w:szCs w:val="24"/>
+        </w:rPr>
+      </w:pPr>
+      <w:r>
+        <w:rPr>
+          <w:rFonts w:ascii="Times New Roman" w:eastAsia="Times New Roman" w:hAnsi="Times New Roman" w:cs="Times New Roman"/>
+          <w:sz w:val="24"/>
+          <w:szCs w:val="24"/>
+        </w:rPr>
+        <w:object w:dxaOrig="225" w:dyaOrig="225" w14:anchorId="529E00F1">
+          <v:shape id="_x0000_i1035" type="#_x0000_t75" style="width:20.25pt;height:18pt" o:ole="">
+            <v:imagedata r:id="rId5" o:title=""/>
+          </v:shape>
+          <w:control r:id="rId7" w:name="DefaultOcxName1" w:shapeid="_x0000_i1035"/>
+        </w:object>
+      </w:r>
+    </w:p>
+    <w:p>
+      <w:pPr>
+        <w:spacing w:before="100" w:beforeAutospacing="1" w:after="100" w:afterAutospacing="1" w:line="240" w:lineRule="auto"/>
+        <w:rPr>
+          <w:rFonts w:ascii="Times New Roman" w:eastAsia="Times New Roman" w:hAnsi="Times New Roman" w:cs="Times New Roman"/>
+          <w:sz w:val="24"/>
+          <w:szCs w:val="24"/>
+          <w:lang w:val="pt-BR"/>
+        </w:rPr>
+      </w:pPr>
+      <w:r>
+        <w:rPr>
+          <w:rFonts w:ascii="Courier New" w:eastAsia="Times New Roman" w:hAnsi="Courier New" w:cs="Courier New"/>
+          <w:sz w:val="20"/>
+          <w:szCs w:val="20"/>
+          <w:lang w:val="pt-BR"/>
+        </w:rPr>
+        <w:t>$filmes = ['</w:t>
+      </w:r>
+      <w:proofErr w:type="spellStart"/>
+      <w:r>
+        <w:rPr>
+          <w:rFonts w:ascii="Courier New" w:eastAsia="Times New Roman" w:hAnsi="Courier New" w:cs="Courier New"/>
+          <w:sz w:val="20"/>
+          <w:szCs w:val="20"/>
+          <w:lang w:val="pt-BR"/>
+        </w:rPr>
+        <w:t>Avengers</w:t>
+      </w:r>
+      <w:proofErr w:type="spellEnd"/>
+      <w:r>
+        <w:rPr>
+          <w:rFonts w:ascii="Courier New" w:eastAsia="Times New Roman" w:hAnsi="Courier New" w:cs="Courier New"/>
+          <w:sz w:val="20"/>
+          <w:szCs w:val="20"/>
+          <w:lang w:val="pt-BR"/>
+        </w:rPr>
+        <w:t xml:space="preserve">: </w:t>
+      </w:r>
+      <w:proofErr w:type="spellStart"/>
+      <w:r>
+        <w:rPr>
+          <w:rFonts w:ascii="Courier New" w:eastAsia="Times New Roman" w:hAnsi="Courier New" w:cs="Courier New"/>
+          <w:sz w:val="20"/>
+          <w:szCs w:val="20"/>
+          <w:lang w:val="pt-BR"/>
+        </w:rPr>
+        <w:t>Endgame</w:t>
+      </w:r>
+      <w:proofErr w:type="spellEnd"/>
+      <w:r>
+        <w:rPr>
+          <w:rFonts w:ascii="Courier New" w:eastAsia="Times New Roman" w:hAnsi="Courier New" w:cs="Courier New"/>
+          <w:sz w:val="20"/>
+          <w:szCs w:val="20"/>
+          <w:lang w:val="pt-BR"/>
+        </w:rPr>
+        <w:t>', '</w:t>
+      </w:r>
+      <w:proofErr w:type="spellStart"/>
+      <w:r>
+        <w:rPr>
+          <w:rFonts w:ascii="Courier New" w:eastAsia="Times New Roman" w:hAnsi="Courier New" w:cs="Courier New"/>
+          <w:sz w:val="20"/>
+          <w:szCs w:val="20"/>
+          <w:lang w:val="pt-BR"/>
+        </w:rPr>
+        <w:t>Captain</w:t>
+      </w:r>
+      <w:proofErr w:type="spellEnd"/>
+      <w:r>
+        <w:rPr>
+          <w:rFonts w:ascii="Courier New" w:eastAsia="Times New Roman" w:hAnsi="Courier New" w:cs="Courier New"/>
+          <w:sz w:val="20"/>
+          <w:szCs w:val="20"/>
+          <w:lang w:val="pt-BR"/>
+        </w:rPr>
+        <w:t xml:space="preserve"> Marvel', 'Homem-Formiga e a Vespa'];</w:t>
+      </w:r>
+    </w:p>
+    <w:p>
+      <w:pPr>
+        <w:spacing w:before="100" w:beforeAutospacing="1" w:after="100" w:afterAutospacing="1" w:line="240" w:lineRule="auto"/>
+        <w:rPr>
+          <w:rFonts w:ascii="Times New Roman" w:eastAsia="Times New Roman" w:hAnsi="Times New Roman" w:cs="Times New Roman"/>
+          <w:sz w:val="24"/>
+          <w:szCs w:val="24"/>
+          <w:lang w:val="pt-BR"/>
+        </w:rPr>
+      </w:pPr>
+      <w:proofErr w:type="gramStart"/>
+      <w:r>
+        <w:rPr>
+          <w:rFonts w:ascii="Times New Roman" w:eastAsia="Times New Roman" w:hAnsi="Symbol" w:cs="Times New Roman"/>
+          <w:sz w:val="24"/>
+          <w:szCs w:val="24"/>
+        </w:rPr>
+        <w:t></w:t>
+      </w:r>
+      <w:r>
+        <w:rPr>
+          <w:rFonts w:ascii="Times New Roman" w:eastAsia="Times New Roman" w:hAnsi="Times New Roman" w:cs="Times New Roman"/>
+          <w:sz w:val="24"/>
+          <w:szCs w:val="24"/>
+          <w:lang w:val="pt-BR"/>
+        </w:rPr>
+        <w:t xml:space="preserve">  Alternativa</w:t>
+      </w:r>
+      <w:proofErr w:type="gramEnd"/>
+      <w:r>
+        <w:rPr>
+          <w:rFonts w:ascii="Times New Roman" w:eastAsia="Times New Roman" w:hAnsi="Times New Roman" w:cs="Times New Roman"/>
+          <w:sz w:val="24"/>
+          <w:szCs w:val="24"/>
+          <w:lang w:val="pt-BR"/>
+        </w:rPr>
+        <w:t xml:space="preserve"> correta! Desta forma conseguimos criar uma lista (</w:t>
+      </w:r>
+      <w:proofErr w:type="spellStart"/>
+      <w:r>
+        <w:rPr>
+          <w:rFonts w:ascii="Courier New" w:eastAsia="Times New Roman" w:hAnsi="Courier New" w:cs="Courier New"/>
+          <w:sz w:val="20"/>
+          <w:szCs w:val="20"/>
+          <w:lang w:val="pt-BR"/>
+        </w:rPr>
+        <w:t>array</w:t>
+      </w:r>
+      <w:proofErr w:type="spellEnd"/>
+      <w:r>
+        <w:rPr>
+          <w:rFonts w:ascii="Times New Roman" w:eastAsia="Times New Roman" w:hAnsi="Times New Roman" w:cs="Times New Roman"/>
+          <w:sz w:val="24"/>
+          <w:szCs w:val="24"/>
+          <w:lang w:val="pt-BR"/>
+        </w:rPr>
+        <w:t>) contendo os 3 últimos filmes lançados pela Marvel.</w:t>
+      </w:r>
+    </w:p>
+    <w:p>
+      <w:pPr>
+        <w:spacing w:after="0" w:line="240" w:lineRule="auto"/>
+        <w:rPr>
+          <w:rFonts w:ascii="Times New Roman" w:eastAsia="Times New Roman" w:hAnsi="Times New Roman" w:cs="Times New Roman"/>
+          <w:sz w:val="24"/>
+          <w:szCs w:val="24"/>
+        </w:rPr>
+      </w:pPr>
+      <w:proofErr w:type="gramStart"/>
+      <w:r>
+        <w:rPr>
+          <w:rFonts w:ascii="Times New Roman" w:eastAsia="Times New Roman" w:hAnsi="Symbol" w:cs="Times New Roman"/>
+          <w:sz w:val="24"/>
+          <w:szCs w:val="24"/>
+        </w:rPr>
+        <w:t></w:t>
+      </w:r>
+      <w:r>
+        <w:rPr>
+          <w:rFonts w:ascii="Times New Roman" w:eastAsia="Times New Roman" w:hAnsi="Times New Roman" w:cs="Times New Roman"/>
+          <w:sz w:val="24"/>
+          <w:szCs w:val="24"/>
+        </w:rPr>
+        <w:t xml:space="preserve">  </w:t>
+      </w:r>
+      <w:proofErr w:type="spellStart"/>
+      <w:r>
+        <w:rPr>
+          <w:rFonts w:ascii="Times New Roman" w:eastAsia="Times New Roman" w:hAnsi="Times New Roman" w:cs="Times New Roman"/>
+          <w:sz w:val="24"/>
+          <w:szCs w:val="24"/>
+        </w:rPr>
+        <w:t>Alternativa</w:t>
+      </w:r>
+      <w:proofErr w:type="spellEnd"/>
+      <w:proofErr w:type="gramEnd"/>
+      <w:r>
+        <w:rPr>
+          <w:rFonts w:ascii="Times New Roman" w:eastAsia="Times New Roman" w:hAnsi="Times New Roman" w:cs="Times New Roman"/>
+          <w:sz w:val="24"/>
+          <w:szCs w:val="24"/>
+        </w:rPr>
+        <w:t xml:space="preserve"> </w:t>
+      </w:r>
+      <w:proofErr w:type="spellStart"/>
+      <w:r>
+        <w:rPr>
+          <w:rFonts w:ascii="Times New Roman" w:eastAsia="Times New Roman" w:hAnsi="Times New Roman" w:cs="Times New Roman"/>
+          <w:sz w:val="24"/>
+          <w:szCs w:val="24"/>
+        </w:rPr>
+        <w:t>correta</w:t>
+      </w:r>
+      <w:proofErr w:type="spellEnd"/>
+    </w:p>
+    <w:p>
+      <w:pPr>
+        <w:spacing w:after="0" w:line="240" w:lineRule="auto"/>
+        <w:rPr>
+          <w:rFonts w:ascii="Times New Roman" w:eastAsia="Times New Roman" w:hAnsi="Times New Roman" w:cs="Times New Roman"/>
+          <w:sz w:val="24"/>
+          <w:szCs w:val="24"/>
+        </w:rPr>
+      </w:pPr>
+      <w:r>
+        <w:rPr>
+          <w:rFonts w:ascii="Times New Roman" w:eastAsia="Times New Roman" w:hAnsi="Times New Roman" w:cs="Times New Roman"/>
+          <w:sz w:val="24"/>
+          <w:szCs w:val="24"/>
+        </w:rPr>
+        <w:object w:dxaOrig="225" w:dyaOrig="225" w14:anchorId="1296F465">
+          <v:shape id="_x0000_i1034" type="#_x0000_t75" style="width:20.25pt;height:18pt" o:ole="">
+            <v:imagedata r:id="rId5" o:title=""/>
+          </v:shape>
+          <w:control r:id="rId8" w:name="DefaultOcxName2" w:shapeid="_x0000_i1034"/>
+        </w:object>
+      </w:r>
+    </w:p>
+    <w:p>
+      <w:pPr>
+        <w:spacing w:before="100" w:beforeAutospacing="1" w:after="100" w:afterAutospacing="1" w:line="240" w:lineRule="auto"/>
+        <w:rPr>
+          <w:rFonts w:ascii="Times New Roman" w:eastAsia="Times New Roman" w:hAnsi="Times New Roman" w:cs="Times New Roman"/>
+          <w:sz w:val="24"/>
+          <w:szCs w:val="24"/>
+          <w:lang w:val="pt-BR"/>
+        </w:rPr>
+      </w:pPr>
+      <w:r>
+        <w:rPr>
+          <w:rFonts w:ascii="Courier New" w:eastAsia="Times New Roman" w:hAnsi="Courier New" w:cs="Courier New"/>
+          <w:sz w:val="20"/>
+          <w:szCs w:val="20"/>
+          <w:lang w:val="pt-BR"/>
+        </w:rPr>
+        <w:t xml:space="preserve">$filmes = </w:t>
+      </w:r>
+      <w:proofErr w:type="spellStart"/>
+      <w:proofErr w:type="gramStart"/>
+      <w:r>
+        <w:rPr>
+          <w:rFonts w:ascii="Courier New" w:eastAsia="Times New Roman" w:hAnsi="Courier New" w:cs="Courier New"/>
+          <w:sz w:val="20"/>
+          <w:szCs w:val="20"/>
+          <w:lang w:val="pt-BR"/>
+        </w:rPr>
+        <w:t>list</w:t>
+      </w:r>
+      <w:proofErr w:type="spellEnd"/>
+      <w:r>
+        <w:rPr>
+          <w:rFonts w:ascii="Courier New" w:eastAsia="Times New Roman" w:hAnsi="Courier New" w:cs="Courier New"/>
+          <w:sz w:val="20"/>
+          <w:szCs w:val="20"/>
+          <w:lang w:val="pt-BR"/>
+        </w:rPr>
+        <w:t>(</w:t>
+      </w:r>
+      <w:proofErr w:type="gramEnd"/>
+      <w:r>
+        <w:rPr>
+          <w:rFonts w:ascii="Courier New" w:eastAsia="Times New Roman" w:hAnsi="Courier New" w:cs="Courier New"/>
+          <w:sz w:val="20"/>
+          <w:szCs w:val="20"/>
+          <w:lang w:val="pt-BR"/>
+        </w:rPr>
+        <w:t>'</w:t>
+      </w:r>
+      <w:proofErr w:type="spellStart"/>
+      <w:r>
+        <w:rPr>
+          <w:rFonts w:ascii="Courier New" w:eastAsia="Times New Roman" w:hAnsi="Courier New" w:cs="Courier New"/>
+          <w:sz w:val="20"/>
+          <w:szCs w:val="20"/>
+          <w:lang w:val="pt-BR"/>
+        </w:rPr>
+        <w:t>Avengers</w:t>
+      </w:r>
+      <w:proofErr w:type="spellEnd"/>
+      <w:r>
+        <w:rPr>
+          <w:rFonts w:ascii="Courier New" w:eastAsia="Times New Roman" w:hAnsi="Courier New" w:cs="Courier New"/>
+          <w:sz w:val="20"/>
+          <w:szCs w:val="20"/>
+          <w:lang w:val="pt-BR"/>
+        </w:rPr>
+        <w:t xml:space="preserve">: </w:t>
+      </w:r>
+      <w:proofErr w:type="spellStart"/>
+      <w:r>
+        <w:rPr>
+          <w:rFonts w:ascii="Courier New" w:eastAsia="Times New Roman" w:hAnsi="Courier New" w:cs="Courier New"/>
+          <w:sz w:val="20"/>
+          <w:szCs w:val="20"/>
+          <w:lang w:val="pt-BR"/>
+        </w:rPr>
+        <w:t>Endgame</w:t>
+      </w:r>
+      <w:proofErr w:type="spellEnd"/>
+      <w:r>
+        <w:rPr>
+          <w:rFonts w:ascii="Courier New" w:eastAsia="Times New Roman" w:hAnsi="Courier New" w:cs="Courier New"/>
+          <w:sz w:val="20"/>
+          <w:szCs w:val="20"/>
+          <w:lang w:val="pt-BR"/>
+        </w:rPr>
+        <w:t>', '</w:t>
+      </w:r>
+      <w:proofErr w:type="spellStart"/>
+      <w:r>
+        <w:rPr>
+          <w:rFonts w:ascii="Courier New" w:eastAsia="Times New Roman" w:hAnsi="Courier New" w:cs="Courier New"/>
+          <w:sz w:val="20"/>
+          <w:szCs w:val="20"/>
+          <w:lang w:val="pt-BR"/>
+        </w:rPr>
+        <w:t>Captain</w:t>
+      </w:r>
+      <w:proofErr w:type="spellEnd"/>
+      <w:r>
+        <w:rPr>
+          <w:rFonts w:ascii="Courier New" w:eastAsia="Times New Roman" w:hAnsi="Courier New" w:cs="Courier New"/>
+          <w:sz w:val="20"/>
+          <w:szCs w:val="20"/>
+          <w:lang w:val="pt-BR"/>
+        </w:rPr>
+        <w:t xml:space="preserve"> Marvel', 'Homem-Formiga e a Vespa');</w:t>
+      </w:r>
+    </w:p>
+    <w:p>
+      <w:pPr>
+        <w:spacing w:after="0" w:line="240" w:lineRule="auto"/>
+        <w:rPr>
+          <w:rFonts w:ascii="Times New Roman" w:eastAsia="Times New Roman" w:hAnsi="Times New Roman" w:cs="Times New Roman"/>
+          <w:sz w:val="24"/>
+          <w:szCs w:val="24"/>
+          <w:lang w:val="pt-BR"/>
+        </w:rPr>
+      </w:pPr>
+      <w:proofErr w:type="gramStart"/>
+      <w:r>
+        <w:rPr>
+          <w:rFonts w:ascii="Times New Roman" w:eastAsia="Times New Roman" w:hAnsi="Symbol" w:cs="Times New Roman"/>
+          <w:sz w:val="24"/>
+          <w:szCs w:val="24"/>
+        </w:rPr>
+        <w:t></w:t>
+      </w:r>
+      <w:r>
+        <w:rPr>
+          <w:rFonts w:ascii="Times New Roman" w:eastAsia="Times New Roman" w:hAnsi="Times New Roman" w:cs="Times New Roman"/>
+          <w:sz w:val="24"/>
+          <w:szCs w:val="24"/>
+          <w:lang w:val="pt-BR"/>
+        </w:rPr>
+        <w:t xml:space="preserve">  </w:t>
+      </w:r>
+      <w:r>
+        <w:rPr>
+          <w:rFonts w:ascii="Times New Roman" w:eastAsia="Times New Roman" w:hAnsi="Symbol" w:cs="Times New Roman"/>
+          <w:sz w:val="24"/>
+          <w:szCs w:val="24"/>
+        </w:rPr>
+        <w:t></w:t>
+      </w:r>
+      <w:proofErr w:type="gramEnd"/>
+      <w:r>
+        <w:rPr>
+          <w:rFonts w:ascii="Times New Roman" w:eastAsia="Times New Roman" w:hAnsi="Times New Roman" w:cs="Times New Roman"/>
+          <w:sz w:val="24"/>
+          <w:szCs w:val="24"/>
+          <w:lang w:val="pt-BR"/>
+        </w:rPr>
+        <w:t xml:space="preserve">  Alternativa correta</w:t>
+      </w:r>
+    </w:p>
+    <w:p>
+      <w:pPr>
+        <w:spacing w:after="0" w:line="240" w:lineRule="auto"/>
+        <w:rPr>
+          <w:rFonts w:ascii="Times New Roman" w:eastAsia="Times New Roman" w:hAnsi="Times New Roman" w:cs="Times New Roman"/>
+          <w:sz w:val="24"/>
+          <w:szCs w:val="24"/>
+        </w:rPr>
+      </w:pPr>
+      <w:r>
+        <w:rPr>
+          <w:rFonts w:ascii="Times New Roman" w:eastAsia="Times New Roman" w:hAnsi="Times New Roman" w:cs="Times New Roman"/>
+          <w:sz w:val="24"/>
+          <w:szCs w:val="24"/>
+        </w:rPr>
+        <w:object w:dxaOrig="225" w:dyaOrig="225" w14:anchorId="442A8E2C">
+          <v:shape id="_x0000_i1033" type="#_x0000_t75" style="width:20.25pt;height:18pt" o:ole="">
+            <v:imagedata r:id="rId5" o:title=""/>
+          </v:shape>
+          <w:control r:id="rId9" w:name="DefaultOcxName3" w:shapeid="_x0000_i1033"/>
+        </w:object>
+      </w:r>
+    </w:p>
+    <w:p>
+      <w:pPr>
+        <w:spacing w:before="100" w:beforeAutospacing="1" w:after="100" w:afterAutospacing="1" w:line="240" w:lineRule="auto"/>
+        <w:rPr>
+          <w:rFonts w:ascii="Times New Roman" w:eastAsia="Times New Roman" w:hAnsi="Times New Roman" w:cs="Times New Roman"/>
+          <w:sz w:val="24"/>
+          <w:szCs w:val="24"/>
+          <w:lang w:val="pt-BR"/>
+        </w:rPr>
+      </w:pPr>
+      <w:r>
+        <w:rPr>
+          <w:rFonts w:ascii="Courier New" w:eastAsia="Times New Roman" w:hAnsi="Courier New" w:cs="Courier New"/>
+          <w:sz w:val="20"/>
+          <w:szCs w:val="20"/>
+          <w:lang w:val="pt-BR"/>
+        </w:rPr>
+        <w:t xml:space="preserve">$filmes = </w:t>
+      </w:r>
+      <w:proofErr w:type="spellStart"/>
+      <w:r>
+        <w:rPr>
+          <w:rFonts w:ascii="Courier New" w:eastAsia="Times New Roman" w:hAnsi="Courier New" w:cs="Courier New"/>
+          <w:sz w:val="20"/>
+          <w:szCs w:val="20"/>
+          <w:lang w:val="pt-BR"/>
+        </w:rPr>
+        <w:t>array</w:t>
+      </w:r>
+      <w:proofErr w:type="spellEnd"/>
+      <w:r>
+        <w:rPr>
+          <w:rFonts w:ascii="Courier New" w:eastAsia="Times New Roman" w:hAnsi="Courier New" w:cs="Courier New"/>
+          <w:sz w:val="20"/>
+          <w:szCs w:val="20"/>
+          <w:lang w:val="pt-BR"/>
+        </w:rPr>
+        <w:t>('</w:t>
+      </w:r>
+      <w:proofErr w:type="spellStart"/>
+      <w:r>
+        <w:rPr>
+          <w:rFonts w:ascii="Courier New" w:eastAsia="Times New Roman" w:hAnsi="Courier New" w:cs="Courier New"/>
+          <w:sz w:val="20"/>
+          <w:szCs w:val="20"/>
+          <w:lang w:val="pt-BR"/>
+        </w:rPr>
+        <w:t>Avengers</w:t>
+      </w:r>
+      <w:proofErr w:type="spellEnd"/>
+      <w:r>
+        <w:rPr>
+          <w:rFonts w:ascii="Courier New" w:eastAsia="Times New Roman" w:hAnsi="Courier New" w:cs="Courier New"/>
+          <w:sz w:val="20"/>
+          <w:szCs w:val="20"/>
+          <w:lang w:val="pt-BR"/>
+        </w:rPr>
+        <w:t xml:space="preserve">: </w:t>
+      </w:r>
+      <w:proofErr w:type="spellStart"/>
+      <w:r>
+        <w:rPr>
+          <w:rFonts w:ascii="Courier New" w:eastAsia="Times New Roman" w:hAnsi="Courier New" w:cs="Courier New"/>
+          <w:sz w:val="20"/>
+          <w:szCs w:val="20"/>
+          <w:lang w:val="pt-BR"/>
+        </w:rPr>
+        <w:t>Endgame</w:t>
+      </w:r>
+      <w:proofErr w:type="spellEnd"/>
+      <w:r>
+        <w:rPr>
+          <w:rFonts w:ascii="Courier New" w:eastAsia="Times New Roman" w:hAnsi="Courier New" w:cs="Courier New"/>
+          <w:sz w:val="20"/>
+          <w:szCs w:val="20"/>
+          <w:lang w:val="pt-BR"/>
+        </w:rPr>
+        <w:t>', '</w:t>
+      </w:r>
+      <w:proofErr w:type="spellStart"/>
+      <w:r>
+        <w:rPr>
+          <w:rFonts w:ascii="Courier New" w:eastAsia="Times New Roman" w:hAnsi="Courier New" w:cs="Courier New"/>
+          <w:sz w:val="20"/>
+          <w:szCs w:val="20"/>
+          <w:lang w:val="pt-BR"/>
+        </w:rPr>
+        <w:t>Captain</w:t>
+      </w:r>
+      <w:proofErr w:type="spellEnd"/>
+      <w:r>
+        <w:rPr>
+          <w:rFonts w:ascii="Courier New" w:eastAsia="Times New Roman" w:hAnsi="Courier New" w:cs="Courier New"/>
+          <w:sz w:val="20"/>
+          <w:szCs w:val="20"/>
+          <w:lang w:val="pt-BR"/>
+        </w:rPr>
+        <w:t xml:space="preserve"> Marvel', 'Homem-Formiga e a Vespa');</w:t>
+      </w:r>
+    </w:p>
+    <w:p>
+      <w:pPr>
+        <w:spacing w:before="100" w:beforeAutospacing="1" w:after="100" w:afterAutospacing="1" w:line="240" w:lineRule="auto"/>
+        <w:rPr>
+          <w:rFonts w:ascii="Times New Roman" w:eastAsia="Times New Roman" w:hAnsi="Times New Roman" w:cs="Times New Roman"/>
+          <w:sz w:val="24"/>
+          <w:szCs w:val="24"/>
+          <w:lang w:val="pt-BR"/>
+        </w:rPr>
+      </w:pPr>
+      <w:r>
+        <w:rPr>
+          <w:rFonts w:ascii="Times New Roman" w:eastAsia="Times New Roman" w:hAnsi="Times New Roman" w:cs="Times New Roman"/>
+          <w:sz w:val="24"/>
+          <w:szCs w:val="24"/>
+          <w:lang w:val="pt-BR"/>
+        </w:rPr>
+        <w:t>Alternativa correta! Desta forma conseguimos criar uma lista (</w:t>
+      </w:r>
+      <w:proofErr w:type="spellStart"/>
+      <w:r>
+        <w:rPr>
+          <w:rFonts w:ascii="Courier New" w:eastAsia="Times New Roman" w:hAnsi="Courier New" w:cs="Courier New"/>
+          <w:sz w:val="20"/>
+          <w:szCs w:val="20"/>
+          <w:lang w:val="pt-BR"/>
+        </w:rPr>
+        <w:t>array</w:t>
+      </w:r>
+      <w:proofErr w:type="spellEnd"/>
+      <w:r>
+        <w:rPr>
+          <w:rFonts w:ascii="Times New Roman" w:eastAsia="Times New Roman" w:hAnsi="Times New Roman" w:cs="Times New Roman"/>
+          <w:sz w:val="24"/>
+          <w:szCs w:val="24"/>
+          <w:lang w:val="pt-BR"/>
+        </w:rPr>
+        <w:t>) contendo os 3 últimos filmes lançados pela Marvel.</w:t>
+      </w:r>
+    </w:p>
+    <w:p>
+      <w:pPr>
+        <w:rPr>
+          <w:rFonts w:ascii="Times New Roman" w:eastAsia="Times New Roman" w:hAnsi="Times New Roman" w:cs="Times New Roman"/>
+          <w:sz w:val="24"/>
+          <w:szCs w:val="24"/>
+          <w:lang w:val="pt-BR"/>
+        </w:rPr>
+      </w:pPr>
+      <w:r>
+        <w:rPr>
+          <w:rFonts w:ascii="Times New Roman" w:eastAsia="Times New Roman" w:hAnsi="Times New Roman" w:cs="Times New Roman"/>
+          <w:sz w:val="24"/>
+          <w:szCs w:val="24"/>
+          <w:lang w:val="pt-BR"/>
+        </w:rPr>
+        <w:br w:type="page"/>
+      </w:r>
       <w:bookmarkStart w:id="0" w:name="_GoBack"/>
       <w:bookmarkEnd w:id="0"/>
     </w:p>
@@ -614,6 +3762,155 @@
 <file path=word/numbering.xml><?xml version="1.0" encoding="utf-8"?>
 <w:numbering xmlns:wpc="http://schemas.microsoft.com/office/word/2010/wordprocessingCanvas" xmlns:cx="http://schemas.microsoft.com/office/drawing/2014/chartex" xmlns:cx1="http://schemas.microsoft.com/office/drawing/2015/9/8/chartex" xmlns:cx2="http://schemas.microsoft.com/office/drawing/2015/10/21/chartex" xmlns:cx3="http://schemas.microsoft.com/office/drawing/2016/5/9/chartex" xmlns:cx4="http://schemas.microsoft.com/office/drawing/2016/5/10/chartex" xmlns:cx5="http://schemas.microsoft.com/office/drawing/2016/5/11/chartex" xmlns:cx6="http://schemas.microsoft.com/office/drawing/2016/5/12/chartex" xmlns:cx7="http://schemas.microsoft.com/office/drawing/2016/5/13/chartex" xmlns:cx8="http://schemas.microsoft.com/office/drawing/2016/5/14/chartex" xmlns:mc="http://schemas.openxmlformats.org/markup-compatibility/2006" xmlns:aink="http://schemas.microsoft.com/office/drawing/2016/ink" xmlns:am3d="http://schemas.microsoft.com/office/drawing/2017/model3d" xmlns:o="urn:schemas-microsoft-com:office:office" xmlns:r="http://schemas.openxmlformats.org/officeDocument/2006/relationships" xmlns:m="http://schemas.openxmlformats.org/officeDocument/2006/math" xmlns:v="urn:schemas-microsoft-com:vml" xmlns:wp14="http://schemas.microsoft.com/office/word/2010/wordprocessingDrawing" xmlns:wp="http://schemas.openxmlformats.org/drawingml/2006/wordprocessingDrawing" xmlns:w10="urn:schemas-microsoft-com:office:word" xmlns:w="http://schemas.openxmlformats.org/wordprocessingml/2006/main" xmlns:w14="http://schemas.microsoft.com/office/word/2010/wordml" xmlns:w15="http://schemas.microsoft.com/office/word/2012/wordml" xmlns:w16cid="http://schemas.microsoft.com/office/word/2016/wordml/cid" xmlns:w16se="http://schemas.microsoft.com/office/word/2015/wordml/symex" xmlns:wpg="http://schemas.microsoft.com/office/word/2010/wordprocessingGroup" xmlns:wpi="http://schemas.microsoft.com/office/word/2010/wordprocessingInk" xmlns:wne="http://schemas.microsoft.com/office/word/2006/wordml" xmlns:wps="http://schemas.microsoft.com/office/word/2010/wordprocessingShape" mc:Ignorable="w14 w15 w16se w16cid wp14">
   <w:abstractNum w:abstractNumId="0" w15:restartNumberingAfterBreak="0">
+    <w:nsid w:val="0AA748E7"/>
+    <w:multiLevelType w:val="multilevel"/>
+    <w:tmpl w:val="244CC13A"/>
+    <w:lvl w:ilvl="0">
+      <w:start w:val="1"/>
+      <w:numFmt w:val="bullet"/>
+      <w:lvlText w:val=""/>
+      <w:lvlJc w:val="left"/>
+      <w:pPr>
+        <w:tabs>
+          <w:tab w:val="num" w:pos="720"/>
+        </w:tabs>
+        <w:ind w:left="720" w:hanging="360"/>
+      </w:pPr>
+      <w:rPr>
+        <w:rFonts w:ascii="Symbol" w:hAnsi="Symbol" w:hint="default"/>
+        <w:sz w:val="20"/>
+      </w:rPr>
+    </w:lvl>
+    <w:lvl w:ilvl="1" w:tentative="1">
+      <w:start w:val="1"/>
+      <w:numFmt w:val="bullet"/>
+      <w:lvlText w:val="o"/>
+      <w:lvlJc w:val="left"/>
+      <w:pPr>
+        <w:tabs>
+          <w:tab w:val="num" w:pos="1440"/>
+        </w:tabs>
+        <w:ind w:left="1440" w:hanging="360"/>
+      </w:pPr>
+      <w:rPr>
+        <w:rFonts w:ascii="Courier New" w:hAnsi="Courier New" w:hint="default"/>
+        <w:sz w:val="20"/>
+      </w:rPr>
+    </w:lvl>
+    <w:lvl w:ilvl="2" w:tentative="1">
+      <w:start w:val="1"/>
+      <w:numFmt w:val="bullet"/>
+      <w:lvlText w:val=""/>
+      <w:lvlJc w:val="left"/>
+      <w:pPr>
+        <w:tabs>
+          <w:tab w:val="num" w:pos="2160"/>
+        </w:tabs>
+        <w:ind w:left="2160" w:hanging="360"/>
+      </w:pPr>
+      <w:rPr>
+        <w:rFonts w:ascii="Wingdings" w:hAnsi="Wingdings" w:hint="default"/>
+        <w:sz w:val="20"/>
+      </w:rPr>
+    </w:lvl>
+    <w:lvl w:ilvl="3" w:tentative="1">
+      <w:start w:val="1"/>
+      <w:numFmt w:val="bullet"/>
+      <w:lvlText w:val=""/>
+      <w:lvlJc w:val="left"/>
+      <w:pPr>
+        <w:tabs>
+          <w:tab w:val="num" w:pos="2880"/>
+        </w:tabs>
+        <w:ind w:left="2880" w:hanging="360"/>
+      </w:pPr>
+      <w:rPr>
+        <w:rFonts w:ascii="Wingdings" w:hAnsi="Wingdings" w:hint="default"/>
+        <w:sz w:val="20"/>
+      </w:rPr>
+    </w:lvl>
+    <w:lvl w:ilvl="4" w:tentative="1">
+      <w:start w:val="1"/>
+      <w:numFmt w:val="bullet"/>
+      <w:lvlText w:val=""/>
+      <w:lvlJc w:val="left"/>
+      <w:pPr>
+        <w:tabs>
+          <w:tab w:val="num" w:pos="3600"/>
+        </w:tabs>
+        <w:ind w:left="3600" w:hanging="360"/>
+      </w:pPr>
+      <w:rPr>
+        <w:rFonts w:ascii="Wingdings" w:hAnsi="Wingdings" w:hint="default"/>
+        <w:sz w:val="20"/>
+      </w:rPr>
+    </w:lvl>
+    <w:lvl w:ilvl="5" w:tentative="1">
+      <w:start w:val="1"/>
+      <w:numFmt w:val="bullet"/>
+      <w:lvlText w:val=""/>
+      <w:lvlJc w:val="left"/>
+      <w:pPr>
+        <w:tabs>
+          <w:tab w:val="num" w:pos="4320"/>
+        </w:tabs>
+        <w:ind w:left="4320" w:hanging="360"/>
+      </w:pPr>
+      <w:rPr>
+        <w:rFonts w:ascii="Wingdings" w:hAnsi="Wingdings" w:hint="default"/>
+        <w:sz w:val="20"/>
+      </w:rPr>
+    </w:lvl>
+    <w:lvl w:ilvl="6" w:tentative="1">
+      <w:start w:val="1"/>
+      <w:numFmt w:val="bullet"/>
+      <w:lvlText w:val=""/>
+      <w:lvlJc w:val="left"/>
+      <w:pPr>
+        <w:tabs>
+          <w:tab w:val="num" w:pos="5040"/>
+        </w:tabs>
+        <w:ind w:left="5040" w:hanging="360"/>
+      </w:pPr>
+      <w:rPr>
+        <w:rFonts w:ascii="Wingdings" w:hAnsi="Wingdings" w:hint="default"/>
+        <w:sz w:val="20"/>
+      </w:rPr>
+    </w:lvl>
+    <w:lvl w:ilvl="7" w:tentative="1">
+      <w:start w:val="1"/>
+      <w:numFmt w:val="bullet"/>
+      <w:lvlText w:val=""/>
+      <w:lvlJc w:val="left"/>
+      <w:pPr>
+        <w:tabs>
+          <w:tab w:val="num" w:pos="5760"/>
+        </w:tabs>
+        <w:ind w:left="5760" w:hanging="360"/>
+      </w:pPr>
+      <w:rPr>
+        <w:rFonts w:ascii="Wingdings" w:hAnsi="Wingdings" w:hint="default"/>
+        <w:sz w:val="20"/>
+      </w:rPr>
+    </w:lvl>
+    <w:lvl w:ilvl="8" w:tentative="1">
+      <w:start w:val="1"/>
+      <w:numFmt w:val="bullet"/>
+      <w:lvlText w:val=""/>
+      <w:lvlJc w:val="left"/>
+      <w:pPr>
+        <w:tabs>
+          <w:tab w:val="num" w:pos="6480"/>
+        </w:tabs>
+        <w:ind w:left="6480" w:hanging="360"/>
+      </w:pPr>
+      <w:rPr>
+        <w:rFonts w:ascii="Wingdings" w:hAnsi="Wingdings" w:hint="default"/>
+        <w:sz w:val="20"/>
+      </w:rPr>
+    </w:lvl>
+  </w:abstractNum>
+  <w:abstractNum w:abstractNumId="1" w15:restartNumberingAfterBreak="0">
     <w:nsid w:val="421C6594"/>
     <w:multiLevelType w:val="hybridMultilevel"/>
     <w:tmpl w:val="79961038"/>
@@ -701,6 +3998,9 @@
     </w:lvl>
   </w:abstractNum>
   <w:num w:numId="1">
+    <w:abstractNumId w:val="1"/>
+  </w:num>
+  <w:num w:numId="2">
     <w:abstractNumId w:val="0"/>
   </w:num>
 </w:numbering>
@@ -1212,7 +4512,6 @@
     <w:name w:val="Normal (Web)"/>
     <w:basedOn w:val="Normal"/>
     <w:uiPriority w:val="99"/>
-    <w:semiHidden/>
     <w:unhideWhenUsed/>
     <w:rsid w:val="00904758"/>
     <w:pPr>
@@ -1237,7 +4536,196 @@
       <w:szCs w:val="20"/>
     </w:rPr>
   </w:style>
+  <w:style w:type="paragraph" w:styleId="HTMLPreformatted">
+    <w:name w:val="HTML Preformatted"/>
+    <w:basedOn w:val="Normal"/>
+    <w:link w:val="HTMLPreformattedChar"/>
+    <w:uiPriority w:val="99"/>
+    <w:semiHidden/>
+    <w:unhideWhenUsed/>
+    <w:rsid w:val="009558CF"/>
+    <w:pPr>
+      <w:tabs>
+        <w:tab w:val="left" w:pos="916"/>
+        <w:tab w:val="left" w:pos="1832"/>
+        <w:tab w:val="left" w:pos="2748"/>
+        <w:tab w:val="left" w:pos="3664"/>
+        <w:tab w:val="left" w:pos="4580"/>
+        <w:tab w:val="left" w:pos="5496"/>
+        <w:tab w:val="left" w:pos="6412"/>
+        <w:tab w:val="left" w:pos="7328"/>
+        <w:tab w:val="left" w:pos="8244"/>
+        <w:tab w:val="left" w:pos="9160"/>
+        <w:tab w:val="left" w:pos="10076"/>
+        <w:tab w:val="left" w:pos="10992"/>
+        <w:tab w:val="left" w:pos="11908"/>
+        <w:tab w:val="left" w:pos="12824"/>
+        <w:tab w:val="left" w:pos="13740"/>
+        <w:tab w:val="left" w:pos="14656"/>
+      </w:tabs>
+      <w:spacing w:after="0" w:line="240" w:lineRule="auto"/>
+    </w:pPr>
+    <w:rPr>
+      <w:rFonts w:ascii="Courier New" w:eastAsia="Times New Roman" w:hAnsi="Courier New" w:cs="Courier New"/>
+      <w:sz w:val="20"/>
+      <w:szCs w:val="20"/>
+    </w:rPr>
+  </w:style>
+  <w:style w:type="character" w:customStyle="1" w:styleId="HTMLPreformattedChar">
+    <w:name w:val="HTML Preformatted Char"/>
+    <w:basedOn w:val="DefaultParagraphFont"/>
+    <w:link w:val="HTMLPreformatted"/>
+    <w:uiPriority w:val="99"/>
+    <w:semiHidden/>
+    <w:rsid w:val="009558CF"/>
+    <w:rPr>
+      <w:rFonts w:ascii="Courier New" w:eastAsia="Times New Roman" w:hAnsi="Courier New" w:cs="Courier New"/>
+      <w:sz w:val="20"/>
+      <w:szCs w:val="20"/>
+    </w:rPr>
+  </w:style>
+  <w:style w:type="character" w:customStyle="1" w:styleId="pun">
+    <w:name w:val="pun"/>
+    <w:basedOn w:val="DefaultParagraphFont"/>
+    <w:rsid w:val="009558CF"/>
+  </w:style>
+  <w:style w:type="character" w:customStyle="1" w:styleId="pln">
+    <w:name w:val="pln"/>
+    <w:basedOn w:val="DefaultParagraphFont"/>
+    <w:rsid w:val="009558CF"/>
+  </w:style>
+  <w:style w:type="character" w:customStyle="1" w:styleId="lit">
+    <w:name w:val="lit"/>
+    <w:basedOn w:val="DefaultParagraphFont"/>
+    <w:rsid w:val="009558CF"/>
+  </w:style>
+  <w:style w:type="character" w:styleId="Strong">
+    <w:name w:val="Strong"/>
+    <w:basedOn w:val="DefaultParagraphFont"/>
+    <w:uiPriority w:val="22"/>
+    <w:qFormat/>
+    <w:rsid w:val="009558CF"/>
+    <w:rPr>
+      <w:b/>
+      <w:bCs/>
+    </w:rPr>
+  </w:style>
+  <w:style w:type="character" w:customStyle="1" w:styleId="str">
+    <w:name w:val="str"/>
+    <w:basedOn w:val="DefaultParagraphFont"/>
+    <w:rsid w:val="009558CF"/>
+  </w:style>
+  <w:style w:type="paragraph" w:styleId="z-TopofForm">
+    <w:name w:val="HTML Top of Form"/>
+    <w:basedOn w:val="Normal"/>
+    <w:next w:val="Normal"/>
+    <w:link w:val="z-TopofFormChar"/>
+    <w:hidden/>
+    <w:uiPriority w:val="99"/>
+    <w:semiHidden/>
+    <w:unhideWhenUsed/>
+    <w:rsid w:val="000A383E"/>
+    <w:pPr>
+      <w:pBdr>
+        <w:bottom w:val="single" w:sz="6" w:space="1" w:color="auto"/>
+      </w:pBdr>
+      <w:spacing w:after="0" w:line="240" w:lineRule="auto"/>
+      <w:jc w:val="center"/>
+    </w:pPr>
+    <w:rPr>
+      <w:rFonts w:ascii="Arial" w:eastAsia="Times New Roman" w:hAnsi="Arial" w:cs="Arial"/>
+      <w:vanish/>
+      <w:sz w:val="16"/>
+      <w:szCs w:val="16"/>
+    </w:rPr>
+  </w:style>
+  <w:style w:type="character" w:customStyle="1" w:styleId="z-TopofFormChar">
+    <w:name w:val="z-Top of Form Char"/>
+    <w:basedOn w:val="DefaultParagraphFont"/>
+    <w:link w:val="z-TopofForm"/>
+    <w:uiPriority w:val="99"/>
+    <w:semiHidden/>
+    <w:rsid w:val="000A383E"/>
+    <w:rPr>
+      <w:rFonts w:ascii="Arial" w:eastAsia="Times New Roman" w:hAnsi="Arial" w:cs="Arial"/>
+      <w:vanish/>
+      <w:sz w:val="16"/>
+      <w:szCs w:val="16"/>
+    </w:rPr>
+  </w:style>
+  <w:style w:type="paragraph" w:customStyle="1" w:styleId="alternativelist-item">
+    <w:name w:val="alternativelist-item"/>
+    <w:basedOn w:val="Normal"/>
+    <w:rsid w:val="000A383E"/>
+    <w:pPr>
+      <w:spacing w:before="100" w:beforeAutospacing="1" w:after="100" w:afterAutospacing="1" w:line="240" w:lineRule="auto"/>
+    </w:pPr>
+    <w:rPr>
+      <w:rFonts w:ascii="Times New Roman" w:eastAsia="Times New Roman" w:hAnsi="Times New Roman" w:cs="Times New Roman"/>
+      <w:sz w:val="24"/>
+      <w:szCs w:val="24"/>
+    </w:rPr>
+  </w:style>
+  <w:style w:type="character" w:customStyle="1" w:styleId="alternativelist-item-alternative">
+    <w:name w:val="alternativelist-item-alternative"/>
+    <w:basedOn w:val="DefaultParagraphFont"/>
+    <w:rsid w:val="000A383E"/>
+  </w:style>
+  <w:style w:type="paragraph" w:styleId="z-BottomofForm">
+    <w:name w:val="HTML Bottom of Form"/>
+    <w:basedOn w:val="Normal"/>
+    <w:next w:val="Normal"/>
+    <w:link w:val="z-BottomofFormChar"/>
+    <w:hidden/>
+    <w:uiPriority w:val="99"/>
+    <w:semiHidden/>
+    <w:unhideWhenUsed/>
+    <w:rsid w:val="000A383E"/>
+    <w:pPr>
+      <w:pBdr>
+        <w:top w:val="single" w:sz="6" w:space="1" w:color="auto"/>
+      </w:pBdr>
+      <w:spacing w:after="0" w:line="240" w:lineRule="auto"/>
+      <w:jc w:val="center"/>
+    </w:pPr>
+    <w:rPr>
+      <w:rFonts w:ascii="Arial" w:eastAsia="Times New Roman" w:hAnsi="Arial" w:cs="Arial"/>
+      <w:vanish/>
+      <w:sz w:val="16"/>
+      <w:szCs w:val="16"/>
+    </w:rPr>
+  </w:style>
+  <w:style w:type="character" w:customStyle="1" w:styleId="z-BottomofFormChar">
+    <w:name w:val="z-Bottom of Form Char"/>
+    <w:basedOn w:val="DefaultParagraphFont"/>
+    <w:link w:val="z-BottomofForm"/>
+    <w:uiPriority w:val="99"/>
+    <w:semiHidden/>
+    <w:rsid w:val="000A383E"/>
+    <w:rPr>
+      <w:rFonts w:ascii="Arial" w:eastAsia="Times New Roman" w:hAnsi="Arial" w:cs="Arial"/>
+      <w:vanish/>
+      <w:sz w:val="16"/>
+      <w:szCs w:val="16"/>
+    </w:rPr>
+  </w:style>
 </w:styles>
+</file>
+
+<file path=word/activeX/activeX1.xml><?xml version="1.0" encoding="utf-8"?>
+<ax:ocx xmlns:ax="http://schemas.microsoft.com/office/2006/activeX" xmlns:r="http://schemas.openxmlformats.org/officeDocument/2006/relationships" ax:classid="{5512D116-5CC6-11CF-8D67-00AA00BDCE1D}" ax:persistence="persistStream" r:id="rId1"/>
+</file>
+
+<file path=word/activeX/activeX2.xml><?xml version="1.0" encoding="utf-8"?>
+<ax:ocx xmlns:ax="http://schemas.microsoft.com/office/2006/activeX" xmlns:r="http://schemas.openxmlformats.org/officeDocument/2006/relationships" ax:classid="{5512D116-5CC6-11CF-8D67-00AA00BDCE1D}" ax:persistence="persistStream" r:id="rId1"/>
+</file>
+
+<file path=word/activeX/activeX3.xml><?xml version="1.0" encoding="utf-8"?>
+<ax:ocx xmlns:ax="http://schemas.microsoft.com/office/2006/activeX" xmlns:r="http://schemas.openxmlformats.org/officeDocument/2006/relationships" ax:classid="{5512D116-5CC6-11CF-8D67-00AA00BDCE1D}" ax:persistence="persistStream" r:id="rId1"/>
+</file>
+
+<file path=word/activeX/activeX4.xml><?xml version="1.0" encoding="utf-8"?>
+<ax:ocx xmlns:ax="http://schemas.microsoft.com/office/2006/activeX" xmlns:r="http://schemas.openxmlformats.org/officeDocument/2006/relationships" ax:classid="{5512D116-5CC6-11CF-8D67-00AA00BDCE1D}" ax:persistence="persistStream" r:id="rId1"/>
 </file>
 
 <file path=word/theme/theme1.xml><?xml version="1.0" encoding="utf-8"?>

</xml_diff>